<commit_message>
Fix issues in interval arithmetic implementation.
</commit_message>
<xml_diff>
--- a/HW2/HW2.docx
+++ b/HW2/HW2.docx
@@ -36,6 +36,53 @@
           <w:szCs w:val="24"/>
         </w:rPr>
         <w:t>Haolin Liu</w:t>
+      </w:r>
+    </w:p>
+    <w:p>
+      <w:pPr>
+        <w:spacing w:after="0"/>
+        <w:rPr>
+          <w:rFonts w:ascii="Times New Roman" w:hAnsi="Times New Roman" w:cs="Times New Roman"/>
+          <w:sz w:val="24"/>
+          <w:szCs w:val="24"/>
+        </w:rPr>
+      </w:pPr>
+    </w:p>
+    <w:p>
+      <w:pPr>
+        <w:spacing w:after="0"/>
+        <w:rPr>
+          <w:rFonts w:ascii="Times New Roman" w:hAnsi="Times New Roman" w:cs="Times New Roman"/>
+          <w:sz w:val="24"/>
+          <w:szCs w:val="24"/>
+        </w:rPr>
+      </w:pPr>
+      <w:r>
+        <w:rPr>
+          <w:rFonts w:ascii="Times New Roman" w:hAnsi="Times New Roman" w:cs="Times New Roman"/>
+          <w:sz w:val="24"/>
+          <w:szCs w:val="24"/>
+        </w:rPr>
+        <w:t xml:space="preserve">Code can be found in HW2 folder at </w:t>
+      </w:r>
+      <w:hyperlink r:id="rId6" w:history="1">
+        <w:r>
+          <w:rPr>
+            <w:rStyle w:val="Hyperlink"/>
+            <w:rFonts w:ascii="Times New Roman" w:hAnsi="Times New Roman" w:cs="Times New Roman"/>
+            <w:sz w:val="24"/>
+            <w:szCs w:val="24"/>
+          </w:rPr>
+          <w:t>https://github.com/Act3ThreeFreeze/fa24_cs521_haolinl4</w:t>
+        </w:r>
+      </w:hyperlink>
+      <w:r>
+        <w:rPr>
+          <w:rFonts w:ascii="Times New Roman" w:hAnsi="Times New Roman" w:cs="Times New Roman"/>
+          <w:sz w:val="24"/>
+          <w:szCs w:val="24"/>
+        </w:rPr>
+        <w:t xml:space="preserve">. </w:t>
       </w:r>
     </w:p>
     <w:p>
@@ -1026,7 +1073,7 @@
         </w:rPr>
         <w:t>Based on suggestions found here (</w:t>
       </w:r>
-      <w:hyperlink r:id="rId6" w:history="1">
+      <w:hyperlink r:id="rId7" w:history="1">
         <w:r>
           <w:rPr>
             <w:rStyle w:val="Hyperlink"/>
@@ -1555,7 +1602,25 @@
           <w:sz w:val="24"/>
           <w:szCs w:val="24"/>
         </w:rPr>
-        <w:t>The two formulation are effectively the same.</w:t>
+        <w:t xml:space="preserve">The two </w:t>
+      </w:r>
+      <w:proofErr w:type="gramStart"/>
+      <w:r>
+        <w:rPr>
+          <w:rFonts w:ascii="Times New Roman" w:hAnsi="Times New Roman" w:cs="Times New Roman"/>
+          <w:sz w:val="24"/>
+          <w:szCs w:val="24"/>
+        </w:rPr>
+        <w:t>formulation</w:t>
+      </w:r>
+      <w:proofErr w:type="gramEnd"/>
+      <w:r>
+        <w:rPr>
+          <w:rFonts w:ascii="Times New Roman" w:hAnsi="Times New Roman" w:cs="Times New Roman"/>
+          <w:sz w:val="24"/>
+          <w:szCs w:val="24"/>
+        </w:rPr>
+        <w:t xml:space="preserve"> are effectively the same.</w:t>
       </w:r>
     </w:p>
     <w:p>
@@ -1783,15 +1848,7 @@
               <w:sz w:val="24"/>
               <w:szCs w:val="24"/>
             </w:rPr>
-            <m:t>≤</m:t>
-          </m:r>
-          <m:r>
-            <w:rPr>
-              <w:rFonts w:ascii="Cambria Math" w:hAnsi="Cambria Math" w:cs="Times New Roman"/>
-              <w:sz w:val="24"/>
-              <w:szCs w:val="24"/>
-            </w:rPr>
-            <m:t>1</m:t>
+            <m:t>≤1</m:t>
           </m:r>
         </m:oMath>
       </m:oMathPara>
@@ -1828,15 +1885,7 @@
                   <w:sz w:val="24"/>
                   <w:szCs w:val="24"/>
                 </w:rPr>
-                <m:t>0</m:t>
-              </m:r>
-              <m:r>
-                <w:rPr>
-                  <w:rFonts w:ascii="Cambria Math" w:hAnsi="Cambria Math" w:cs="Times New Roman"/>
-                  <w:sz w:val="24"/>
-                  <w:szCs w:val="24"/>
-                </w:rPr>
-                <m:t>≤x</m:t>
+                <m:t>0≤x</m:t>
               </m:r>
             </m:e>
             <m:sub>
@@ -1856,15 +1905,7 @@
               <w:sz w:val="24"/>
               <w:szCs w:val="24"/>
             </w:rPr>
-            <m:t>≤</m:t>
-          </m:r>
-          <m:r>
-            <w:rPr>
-              <w:rFonts w:ascii="Cambria Math" w:hAnsi="Cambria Math" w:cs="Times New Roman"/>
-              <w:sz w:val="24"/>
-              <w:szCs w:val="24"/>
-            </w:rPr>
-            <m:t>1</m:t>
+            <m:t>≤1</m:t>
           </m:r>
         </m:oMath>
       </m:oMathPara>
@@ -1929,15 +1970,7 @@
               <w:sz w:val="24"/>
               <w:szCs w:val="24"/>
             </w:rPr>
-            <m:t>≤</m:t>
-          </m:r>
-          <m:r>
-            <w:rPr>
-              <w:rFonts w:ascii="Cambria Math" w:hAnsi="Cambria Math" w:cs="Times New Roman"/>
-              <w:sz w:val="24"/>
-              <w:szCs w:val="24"/>
-            </w:rPr>
-            <m:t>2</m:t>
+            <m:t>≤2</m:t>
           </m:r>
         </m:oMath>
       </m:oMathPara>
@@ -2002,15 +2035,7 @@
               <w:sz w:val="24"/>
               <w:szCs w:val="24"/>
             </w:rPr>
-            <m:t>≤</m:t>
-          </m:r>
-          <m:r>
-            <w:rPr>
-              <w:rFonts w:ascii="Cambria Math" w:hAnsi="Cambria Math" w:cs="Times New Roman"/>
-              <w:sz w:val="24"/>
-              <w:szCs w:val="24"/>
-            </w:rPr>
-            <m:t>1</m:t>
+            <m:t>≤1</m:t>
           </m:r>
         </m:oMath>
       </m:oMathPara>
@@ -2047,15 +2072,7 @@
                   <w:sz w:val="24"/>
                   <w:szCs w:val="24"/>
                 </w:rPr>
-                <m:t>0</m:t>
-              </m:r>
-              <m:r>
-                <w:rPr>
-                  <w:rFonts w:ascii="Cambria Math" w:hAnsi="Cambria Math" w:cs="Times New Roman"/>
-                  <w:sz w:val="24"/>
-                  <w:szCs w:val="24"/>
-                </w:rPr>
-                <m:t>≤x</m:t>
+                <m:t>0≤x</m:t>
               </m:r>
             </m:e>
             <m:sub>
@@ -2075,15 +2092,7 @@
               <w:sz w:val="24"/>
               <w:szCs w:val="24"/>
             </w:rPr>
-            <m:t>≤</m:t>
-          </m:r>
-          <m:r>
-            <w:rPr>
-              <w:rFonts w:ascii="Cambria Math" w:hAnsi="Cambria Math" w:cs="Times New Roman"/>
-              <w:sz w:val="24"/>
-              <w:szCs w:val="24"/>
-            </w:rPr>
-            <m:t>2</m:t>
+            <m:t>≤2</m:t>
           </m:r>
         </m:oMath>
       </m:oMathPara>
@@ -2120,15 +2129,7 @@
                   <w:sz w:val="24"/>
                   <w:szCs w:val="24"/>
                 </w:rPr>
-                <m:t>-2.5</m:t>
-              </m:r>
-              <m:r>
-                <w:rPr>
-                  <w:rFonts w:ascii="Cambria Math" w:hAnsi="Cambria Math" w:cs="Times New Roman"/>
-                  <w:sz w:val="24"/>
-                  <w:szCs w:val="24"/>
-                </w:rPr>
-                <m:t>≤x</m:t>
+                <m:t>-2.5≤x</m:t>
               </m:r>
             </m:e>
             <m:sub>
@@ -2148,15 +2149,7 @@
               <w:sz w:val="24"/>
               <w:szCs w:val="24"/>
             </w:rPr>
-            <m:t>≤</m:t>
-          </m:r>
-          <m:r>
-            <w:rPr>
-              <w:rFonts w:ascii="Cambria Math" w:hAnsi="Cambria Math" w:cs="Times New Roman"/>
-              <w:sz w:val="24"/>
-              <w:szCs w:val="24"/>
-            </w:rPr>
-            <m:t>0.5</m:t>
+            <m:t>≤0.5</m:t>
           </m:r>
         </m:oMath>
       </m:oMathPara>
@@ -2178,7 +2171,6 @@
           <w:sz w:val="24"/>
           <w:szCs w:val="24"/>
         </w:rPr>
-        <w:lastRenderedPageBreak/>
         <w:t>Clearly the box bounds along is unable to prove the property.</w:t>
       </w:r>
     </w:p>
@@ -3271,23 +3263,7 @@
               <w:sz w:val="24"/>
               <w:szCs w:val="24"/>
             </w:rPr>
-            <m:t>+</m:t>
-          </m:r>
-          <m:r>
-            <w:rPr>
-              <w:rFonts w:ascii="Cambria Math" w:hAnsi="Cambria Math" w:cs="Times New Roman"/>
-              <w:sz w:val="24"/>
-              <w:szCs w:val="24"/>
-            </w:rPr>
-            <m:t>4(</m:t>
-          </m:r>
-          <m:r>
-            <w:rPr>
-              <w:rFonts w:ascii="Cambria Math" w:hAnsi="Cambria Math" w:cs="Times New Roman"/>
-              <w:sz w:val="24"/>
-              <w:szCs w:val="24"/>
-            </w:rPr>
-            <m:t>1-</m:t>
+            <m:t>+4(1-</m:t>
           </m:r>
           <m:sSub>
             <m:sSubPr>
@@ -3901,23 +3877,7 @@
               <w:sz w:val="24"/>
               <w:szCs w:val="24"/>
             </w:rPr>
-            <m:t>+</m:t>
-          </m:r>
-          <m:r>
-            <w:rPr>
-              <w:rFonts w:ascii="Cambria Math" w:hAnsi="Cambria Math" w:cs="Times New Roman"/>
-              <w:sz w:val="24"/>
-              <w:szCs w:val="24"/>
-            </w:rPr>
-            <m:t>2</m:t>
-          </m:r>
-          <m:r>
-            <w:rPr>
-              <w:rFonts w:ascii="Cambria Math" w:hAnsi="Cambria Math" w:cs="Times New Roman"/>
-              <w:sz w:val="24"/>
-              <w:szCs w:val="24"/>
-            </w:rPr>
-            <m:t>(1-</m:t>
+            <m:t>+2(1-</m:t>
           </m:r>
           <m:sSub>
             <m:sSubPr>
@@ -4054,15 +4014,7 @@
               <w:sz w:val="24"/>
               <w:szCs w:val="24"/>
             </w:rPr>
-            <m:t>+</m:t>
-          </m:r>
-          <m:r>
-            <w:rPr>
-              <w:rFonts w:ascii="Cambria Math" w:hAnsi="Cambria Math" w:cs="Times New Roman"/>
-              <w:sz w:val="24"/>
-              <w:szCs w:val="24"/>
-            </w:rPr>
-            <m:t>2</m:t>
+            <m:t>+2</m:t>
           </m:r>
           <m:sSub>
             <m:sSubPr>
@@ -4588,13 +4540,23 @@
           <w:szCs w:val="24"/>
         </w:rPr>
       </w:pPr>
-      <w:r>
-        <w:rPr>
-          <w:rFonts w:ascii="Times New Roman" w:hAnsi="Times New Roman" w:cs="Times New Roman"/>
-          <w:sz w:val="24"/>
-          <w:szCs w:val="24"/>
-        </w:rPr>
-        <w:t xml:space="preserve">First we explore </w:t>
+      <w:proofErr w:type="gramStart"/>
+      <w:r>
+        <w:rPr>
+          <w:rFonts w:ascii="Times New Roman" w:hAnsi="Times New Roman" w:cs="Times New Roman"/>
+          <w:sz w:val="24"/>
+          <w:szCs w:val="24"/>
+        </w:rPr>
+        <w:t>First</w:t>
+      </w:r>
+      <w:proofErr w:type="gramEnd"/>
+      <w:r>
+        <w:rPr>
+          <w:rFonts w:ascii="Times New Roman" w:hAnsi="Times New Roman" w:cs="Times New Roman"/>
+          <w:sz w:val="24"/>
+          <w:szCs w:val="24"/>
+        </w:rPr>
+        <w:t xml:space="preserve"> we explore </w:t>
       </w:r>
       <m:oMath>
         <m:sSub>
@@ -4790,15 +4752,7 @@
                   <w:sz w:val="24"/>
                   <w:szCs w:val="24"/>
                 </w:rPr>
-                <m:t>≤</m:t>
-              </m:r>
-              <m:r>
-                <w:rPr>
-                  <w:rFonts w:ascii="Cambria Math" w:hAnsi="Cambria Math" w:cs="Times New Roman"/>
-                  <w:sz w:val="24"/>
-                  <w:szCs w:val="24"/>
-                </w:rPr>
-                <m:t>x</m:t>
+                <m:t>≤x</m:t>
               </m:r>
             </m:e>
             <m:sub>
@@ -5153,23 +5107,7 @@
             <w:sz w:val="24"/>
             <w:szCs w:val="24"/>
           </w:rPr>
-          <m:t>+0.5</m:t>
-        </m:r>
-        <m:r>
-          <w:rPr>
-            <w:rFonts w:ascii="Cambria Math" w:hAnsi="Cambria Math" w:cs="Times New Roman"/>
-            <w:sz w:val="24"/>
-            <w:szCs w:val="24"/>
-          </w:rPr>
-          <m:t>=</m:t>
-        </m:r>
-        <m:r>
-          <w:rPr>
-            <w:rFonts w:ascii="Cambria Math" w:hAnsi="Cambria Math" w:cs="Times New Roman"/>
-            <w:sz w:val="24"/>
-            <w:szCs w:val="24"/>
-          </w:rPr>
-          <m:t>2</m:t>
+          <m:t>+0.5=2</m:t>
         </m:r>
         <m:sSub>
           <m:sSubPr>
@@ -5396,6 +5334,7 @@
         </w:rPr>
         <w:t>The box bound of this calculation is then [0,</w:t>
       </w:r>
+      <w:proofErr w:type="gramStart"/>
       <w:r>
         <w:rPr>
           <w:rFonts w:ascii="Times New Roman" w:hAnsi="Times New Roman" w:cs="Times New Roman"/>
@@ -5420,6 +5359,7 @@
         </w:rPr>
         <w:t>+</w:t>
       </w:r>
+      <w:proofErr w:type="gramEnd"/>
       <w:r>
         <w:rPr>
           <w:rFonts w:ascii="Times New Roman" w:hAnsi="Times New Roman" w:cs="Times New Roman"/>
@@ -5641,15 +5581,7 @@
             <w:sz w:val="24"/>
             <w:szCs w:val="24"/>
           </w:rPr>
-          <m:t>=</m:t>
-        </m:r>
-        <m:r>
-          <w:rPr>
-            <w:rFonts w:ascii="Cambria Math" w:hAnsi="Cambria Math" w:cs="Times New Roman"/>
-            <w:sz w:val="24"/>
-            <w:szCs w:val="24"/>
-          </w:rPr>
-          <m:t>1.</m:t>
+          <m:t>=1.</m:t>
         </m:r>
       </m:oMath>
     </w:p>
@@ -5950,6 +5882,7 @@
           <w:sz w:val="24"/>
           <w:szCs w:val="24"/>
         </w:rPr>
+        <w:lastRenderedPageBreak/>
         <w:t xml:space="preserve">Similarly, </w:t>
       </w:r>
       <m:oMath>
@@ -6164,7 +6097,6 @@
               <w:sz w:val="24"/>
               <w:szCs w:val="24"/>
             </w:rPr>
-            <w:lastRenderedPageBreak/>
             <m:t>2</m:t>
           </m:r>
           <m:sSub>
@@ -6461,6 +6393,7 @@
         </w:rPr>
         <w:t>The box bound of this calculation is then [0,</w:t>
       </w:r>
+      <w:proofErr w:type="gramStart"/>
       <w:r>
         <w:rPr>
           <w:rFonts w:ascii="Times New Roman" w:hAnsi="Times New Roman" w:cs="Times New Roman"/>
@@ -6485,6 +6418,7 @@
         </w:rPr>
         <w:t>+</w:t>
       </w:r>
+      <w:proofErr w:type="gramEnd"/>
       <w:r>
         <w:rPr>
           <w:rFonts w:ascii="Times New Roman" w:hAnsi="Times New Roman" w:cs="Times New Roman"/>
@@ -6600,15 +6534,183 @@
             <w:sz w:val="24"/>
             <w:szCs w:val="24"/>
           </w:rPr>
-          <m:t>=</m:t>
+          <m:t>=1</m:t>
         </m:r>
+      </m:oMath>
+      <w:r>
+        <w:rPr>
+          <w:rFonts w:ascii="Times New Roman" w:hAnsi="Times New Roman" w:cs="Times New Roman"/>
+          <w:sz w:val="24"/>
+          <w:szCs w:val="24"/>
+        </w:rPr>
+        <w:t xml:space="preserve"> </w:t>
+      </w:r>
+      <w:r>
+        <w:rPr>
+          <w:rFonts w:ascii="Times New Roman" w:hAnsi="Times New Roman" w:cs="Times New Roman"/>
+          <w:sz w:val="24"/>
+          <w:szCs w:val="24"/>
+        </w:rPr>
+        <w:t>as well</w:t>
+      </w:r>
+      <w:r>
+        <w:rPr>
+          <w:rFonts w:ascii="Times New Roman" w:hAnsi="Times New Roman" w:cs="Times New Roman"/>
+          <w:sz w:val="24"/>
+          <w:szCs w:val="24"/>
+        </w:rPr>
+        <w:t>.</w:t>
+      </w:r>
+    </w:p>
+    <w:p>
+      <w:pPr>
+        <w:pStyle w:val="ListParagraph"/>
+        <w:spacing w:after="0"/>
+        <w:ind w:left="1440"/>
+        <w:rPr>
+          <w:rFonts w:ascii="Times New Roman" w:hAnsi="Times New Roman" w:cs="Times New Roman"/>
+          <w:sz w:val="24"/>
+          <w:szCs w:val="24"/>
+        </w:rPr>
+      </w:pPr>
+      <w:r>
+        <w:rPr>
+          <w:rFonts w:ascii="Times New Roman" w:hAnsi="Times New Roman" w:cs="Times New Roman"/>
+          <w:sz w:val="24"/>
+          <w:szCs w:val="24"/>
+        </w:rPr>
+        <w:t>Following the method discussed in class, MILP</w:t>
+      </w:r>
+      <w:r>
+        <w:rPr>
+          <w:rFonts w:ascii="Times New Roman" w:hAnsi="Times New Roman" w:cs="Times New Roman"/>
+          <w:sz w:val="24"/>
+          <w:szCs w:val="24"/>
+        </w:rPr>
+        <w:t xml:space="preserve"> with backpropagation</w:t>
+      </w:r>
+      <w:r>
+        <w:rPr>
+          <w:rFonts w:ascii="Times New Roman" w:hAnsi="Times New Roman" w:cs="Times New Roman"/>
+          <w:sz w:val="24"/>
+          <w:szCs w:val="24"/>
+        </w:rPr>
+        <w:t xml:space="preserve"> </w:t>
+      </w:r>
+      <w:r>
+        <w:rPr>
+          <w:rFonts w:ascii="Times New Roman" w:hAnsi="Times New Roman" w:cs="Times New Roman"/>
+          <w:sz w:val="24"/>
+          <w:szCs w:val="24"/>
+        </w:rPr>
+        <w:t xml:space="preserve">has indeed </w:t>
+      </w:r>
+      <w:r>
+        <w:rPr>
+          <w:rFonts w:ascii="Times New Roman" w:hAnsi="Times New Roman" w:cs="Times New Roman"/>
+          <w:sz w:val="24"/>
+          <w:szCs w:val="24"/>
+        </w:rPr>
+        <w:t>prove</w:t>
+      </w:r>
+      <w:r>
+        <w:rPr>
+          <w:rFonts w:ascii="Times New Roman" w:hAnsi="Times New Roman" w:cs="Times New Roman"/>
+          <w:sz w:val="24"/>
+          <w:szCs w:val="24"/>
+        </w:rPr>
+        <w:t>d</w:t>
+      </w:r>
+      <w:r>
+        <w:rPr>
+          <w:rFonts w:ascii="Times New Roman" w:hAnsi="Times New Roman" w:cs="Times New Roman"/>
+          <w:sz w:val="24"/>
+          <w:szCs w:val="24"/>
+        </w:rPr>
+        <w:t xml:space="preserve"> the desired property.</w:t>
+      </w:r>
+    </w:p>
+    <w:p>
+      <w:pPr>
+        <w:pStyle w:val="ListParagraph"/>
+        <w:spacing w:after="0"/>
+        <w:ind w:left="1440"/>
+        <w:jc w:val="both"/>
+        <w:rPr>
+          <w:rFonts w:ascii="Times New Roman" w:hAnsi="Times New Roman" w:cs="Times New Roman"/>
+          <w:sz w:val="24"/>
+          <w:szCs w:val="24"/>
+        </w:rPr>
+      </w:pPr>
+    </w:p>
+    <w:p>
+      <w:pPr>
+        <w:pStyle w:val="ListParagraph"/>
+        <w:numPr>
+          <w:ilvl w:val="0"/>
+          <w:numId w:val="1"/>
+        </w:numPr>
+        <w:spacing w:after="0"/>
+        <w:rPr>
+          <w:rFonts w:ascii="Times New Roman" w:hAnsi="Times New Roman" w:cs="Times New Roman"/>
+          <w:sz w:val="24"/>
+          <w:szCs w:val="24"/>
+        </w:rPr>
+      </w:pPr>
+      <w:r>
+        <w:rPr>
+          <w:rFonts w:ascii="Times New Roman" w:hAnsi="Times New Roman" w:cs="Times New Roman"/>
+          <w:sz w:val="24"/>
+          <w:szCs w:val="24"/>
+        </w:rPr>
+        <w:t xml:space="preserve"> </w:t>
+      </w:r>
+    </w:p>
+    <w:p>
+      <w:pPr>
+        <w:pStyle w:val="ListParagraph"/>
+        <w:spacing w:after="0"/>
+        <w:rPr>
+          <w:rFonts w:ascii="Times New Roman" w:hAnsi="Times New Roman" w:cs="Times New Roman"/>
+          <w:sz w:val="24"/>
+          <w:szCs w:val="24"/>
+        </w:rPr>
+      </w:pPr>
+      <w:r>
+        <w:rPr>
+          <w:rFonts w:ascii="Times New Roman" w:hAnsi="Times New Roman" w:cs="Times New Roman"/>
+          <w:sz w:val="24"/>
+          <w:szCs w:val="24"/>
+        </w:rPr>
+        <w:t>The model is designed as trained as specified.</w:t>
+      </w:r>
+    </w:p>
+    <w:p>
+      <w:pPr>
+        <w:pStyle w:val="ListParagraph"/>
+        <w:spacing w:after="0"/>
+        <w:rPr>
+          <w:rFonts w:ascii="Times New Roman" w:hAnsi="Times New Roman" w:cs="Times New Roman"/>
+          <w:sz w:val="24"/>
+          <w:szCs w:val="24"/>
+        </w:rPr>
+      </w:pPr>
+      <w:r>
+        <w:rPr>
+          <w:rFonts w:ascii="Times New Roman" w:hAnsi="Times New Roman" w:cs="Times New Roman"/>
+          <w:sz w:val="24"/>
+          <w:szCs w:val="24"/>
+        </w:rPr>
+        <w:t xml:space="preserve">It consists of three internal layers, and an output layer. The first fully connected layer has </w:t>
+      </w:r>
+      <m:oMath>
         <m:r>
           <w:rPr>
             <w:rFonts w:ascii="Cambria Math" w:hAnsi="Cambria Math" w:cs="Times New Roman"/>
             <w:sz w:val="24"/>
             <w:szCs w:val="24"/>
           </w:rPr>
-          <m:t>1</m:t>
+          <m:t>28×28=784</m:t>
         </m:r>
       </m:oMath>
       <w:r>
@@ -6617,105 +6719,639 @@
           <w:sz w:val="24"/>
           <w:szCs w:val="24"/>
         </w:rPr>
+        <w:t xml:space="preserve"> inputs, with 50 neurons, followed by ReLU activation. The second layer also has 50 neurons, and followed by ReLU activation. The same goes for the third internal layer. </w:t>
+      </w:r>
+      <w:proofErr w:type="gramStart"/>
+      <w:r>
+        <w:rPr>
+          <w:rFonts w:ascii="Times New Roman" w:hAnsi="Times New Roman" w:cs="Times New Roman"/>
+          <w:sz w:val="24"/>
+          <w:szCs w:val="24"/>
+        </w:rPr>
+        <w:t>Finally</w:t>
+      </w:r>
+      <w:proofErr w:type="gramEnd"/>
+      <w:r>
+        <w:rPr>
+          <w:rFonts w:ascii="Times New Roman" w:hAnsi="Times New Roman" w:cs="Times New Roman"/>
+          <w:sz w:val="24"/>
+          <w:szCs w:val="24"/>
+        </w:rPr>
+        <w:t xml:space="preserve"> there is an output layer, connecting to 10 outputs.</w:t>
+      </w:r>
+    </w:p>
+    <w:p>
+      <w:pPr>
+        <w:pStyle w:val="ListParagraph"/>
+        <w:spacing w:after="0"/>
+        <w:rPr>
+          <w:rFonts w:ascii="Times New Roman" w:hAnsi="Times New Roman" w:cs="Times New Roman"/>
+          <w:sz w:val="24"/>
+          <w:szCs w:val="24"/>
+        </w:rPr>
+      </w:pPr>
+      <w:r>
+        <w:rPr>
+          <w:rFonts w:ascii="Times New Roman" w:hAnsi="Times New Roman" w:cs="Times New Roman"/>
+          <w:sz w:val="24"/>
+          <w:szCs w:val="24"/>
+        </w:rPr>
+        <w:drawing>
+          <wp:inline distT="0" distB="0" distL="0" distR="0" wp14:anchorId="6104AA5E" wp14:editId="0B08BE0E">
+            <wp:extent cx="3210373" cy="2010056"/>
+            <wp:effectExtent l="0" t="0" r="0" b="9525"/>
+            <wp:docPr id="176923502" name="Picture 1"/>
+            <wp:cNvGraphicFramePr>
+              <a:graphicFrameLocks xmlns:a="http://schemas.openxmlformats.org/drawingml/2006/main" noChangeAspect="1"/>
+            </wp:cNvGraphicFramePr>
+            <a:graphic xmlns:a="http://schemas.openxmlformats.org/drawingml/2006/main">
+              <a:graphicData uri="http://schemas.openxmlformats.org/drawingml/2006/picture">
+                <pic:pic xmlns:pic="http://schemas.openxmlformats.org/drawingml/2006/picture">
+                  <pic:nvPicPr>
+                    <pic:cNvPr id="176923502" name=""/>
+                    <pic:cNvPicPr/>
+                  </pic:nvPicPr>
+                  <pic:blipFill>
+                    <a:blip r:embed="rId8"/>
+                    <a:stretch>
+                      <a:fillRect/>
+                    </a:stretch>
+                  </pic:blipFill>
+                  <pic:spPr>
+                    <a:xfrm>
+                      <a:off x="0" y="0"/>
+                      <a:ext cx="3210373" cy="2010056"/>
+                    </a:xfrm>
+                    <a:prstGeom prst="rect">
+                      <a:avLst/>
+                    </a:prstGeom>
+                  </pic:spPr>
+                </pic:pic>
+              </a:graphicData>
+            </a:graphic>
+          </wp:inline>
+        </w:drawing>
+      </w:r>
+    </w:p>
+    <w:p>
+      <w:pPr>
+        <w:pStyle w:val="ListParagraph"/>
+        <w:spacing w:after="0"/>
+        <w:rPr>
+          <w:rFonts w:ascii="Times New Roman" w:hAnsi="Times New Roman" w:cs="Times New Roman"/>
+          <w:sz w:val="24"/>
+          <w:szCs w:val="24"/>
+        </w:rPr>
+      </w:pPr>
+      <w:r>
+        <w:rPr>
+          <w:rFonts w:ascii="Times New Roman" w:hAnsi="Times New Roman" w:cs="Times New Roman"/>
+          <w:sz w:val="24"/>
+          <w:szCs w:val="24"/>
+        </w:rPr>
+        <w:t>To achieve</w:t>
+      </w:r>
+      <w:r>
+        <w:rPr>
+          <w:rFonts w:ascii="Times New Roman" w:hAnsi="Times New Roman" w:cs="Times New Roman"/>
+          <w:sz w:val="24"/>
+          <w:szCs w:val="24"/>
+        </w:rPr>
+        <w:t xml:space="preserve"> batched</w:t>
+      </w:r>
+      <w:r>
+        <w:rPr>
+          <w:rFonts w:ascii="Times New Roman" w:hAnsi="Times New Roman" w:cs="Times New Roman"/>
+          <w:sz w:val="24"/>
+          <w:szCs w:val="24"/>
+        </w:rPr>
+        <w:t xml:space="preserve"> interval propagation in the linear layer</w:t>
+      </w:r>
+      <w:r>
+        <w:rPr>
+          <w:rFonts w:ascii="Times New Roman" w:hAnsi="Times New Roman" w:cs="Times New Roman"/>
+          <w:sz w:val="24"/>
+          <w:szCs w:val="24"/>
+        </w:rPr>
+        <w:t>, based on the rules of interval arithmetic, we turn the weights into two separate tensors. One only has the positive weights, with the negative ones zeroed out, and the other only has negative weights with positive ones zeroed out.</w:t>
+      </w:r>
+    </w:p>
+    <w:p>
+      <w:pPr>
+        <w:pStyle w:val="ListParagraph"/>
+        <w:spacing w:after="0"/>
+        <w:rPr>
+          <w:rFonts w:ascii="Times New Roman" w:hAnsi="Times New Roman" w:cs="Times New Roman"/>
+          <w:sz w:val="24"/>
+          <w:szCs w:val="24"/>
+        </w:rPr>
+      </w:pPr>
+      <w:r>
+        <w:rPr>
+          <w:rFonts w:ascii="Times New Roman" w:hAnsi="Times New Roman" w:cs="Times New Roman"/>
+          <w:sz w:val="24"/>
+          <w:szCs w:val="24"/>
+        </w:rPr>
+        <w:lastRenderedPageBreak/>
+        <w:drawing>
+          <wp:inline distT="0" distB="0" distL="0" distR="0" wp14:anchorId="1985C540" wp14:editId="6F666F5E">
+            <wp:extent cx="5943600" cy="2394585"/>
+            <wp:effectExtent l="0" t="0" r="0" b="5715"/>
+            <wp:docPr id="1686777768" name="Picture 1"/>
+            <wp:cNvGraphicFramePr>
+              <a:graphicFrameLocks xmlns:a="http://schemas.openxmlformats.org/drawingml/2006/main" noChangeAspect="1"/>
+            </wp:cNvGraphicFramePr>
+            <a:graphic xmlns:a="http://schemas.openxmlformats.org/drawingml/2006/main">
+              <a:graphicData uri="http://schemas.openxmlformats.org/drawingml/2006/picture">
+                <pic:pic xmlns:pic="http://schemas.openxmlformats.org/drawingml/2006/picture">
+                  <pic:nvPicPr>
+                    <pic:cNvPr id="1686777768" name=""/>
+                    <pic:cNvPicPr/>
+                  </pic:nvPicPr>
+                  <pic:blipFill>
+                    <a:blip r:embed="rId9"/>
+                    <a:stretch>
+                      <a:fillRect/>
+                    </a:stretch>
+                  </pic:blipFill>
+                  <pic:spPr>
+                    <a:xfrm>
+                      <a:off x="0" y="0"/>
+                      <a:ext cx="5943600" cy="2394585"/>
+                    </a:xfrm>
+                    <a:prstGeom prst="rect">
+                      <a:avLst/>
+                    </a:prstGeom>
+                  </pic:spPr>
+                </pic:pic>
+              </a:graphicData>
+            </a:graphic>
+          </wp:inline>
+        </w:drawing>
+      </w:r>
+    </w:p>
+    <w:p>
+      <w:pPr>
+        <w:pStyle w:val="ListParagraph"/>
+        <w:spacing w:after="0"/>
+        <w:rPr>
+          <w:rFonts w:ascii="Times New Roman" w:hAnsi="Times New Roman" w:cs="Times New Roman"/>
+          <w:sz w:val="24"/>
+          <w:szCs w:val="24"/>
+        </w:rPr>
+      </w:pPr>
+      <w:r>
+        <w:rPr>
+          <w:rFonts w:ascii="Times New Roman" w:hAnsi="Times New Roman" w:cs="Times New Roman"/>
+          <w:sz w:val="24"/>
+          <w:szCs w:val="24"/>
+        </w:rPr>
+        <w:t>The computation for the new mins and the new max corresponds to:</w:t>
+      </w:r>
+    </w:p>
+    <w:p>
+      <w:pPr>
+        <w:pStyle w:val="ListParagraph"/>
+        <w:spacing w:after="0"/>
+        <w:rPr>
+          <w:rFonts w:ascii="Times New Roman" w:hAnsi="Times New Roman" w:cs="Times New Roman"/>
+          <w:sz w:val="24"/>
+          <w:szCs w:val="24"/>
+        </w:rPr>
+      </w:pPr>
+      <m:oMathPara>
+        <m:oMath>
+          <m:d>
+            <m:dPr>
+              <m:begChr m:val="["/>
+              <m:endChr m:val="]"/>
+              <m:ctrlPr>
+                <w:rPr>
+                  <w:rFonts w:ascii="Cambria Math" w:hAnsi="Cambria Math" w:cs="Times New Roman"/>
+                  <w:i/>
+                  <w:sz w:val="24"/>
+                  <w:szCs w:val="24"/>
+                </w:rPr>
+              </m:ctrlPr>
+            </m:dPr>
+            <m:e>
+              <m:r>
+                <w:rPr>
+                  <w:rFonts w:ascii="Cambria Math" w:hAnsi="Cambria Math" w:cs="Times New Roman"/>
+                  <w:sz w:val="24"/>
+                  <w:szCs w:val="24"/>
+                </w:rPr>
+                <m:t>a,b</m:t>
+              </m:r>
+            </m:e>
+          </m:d>
+          <m:sSup>
+            <m:sSupPr>
+              <m:ctrlPr>
+                <w:rPr>
+                  <w:rFonts w:ascii="Cambria Math" w:hAnsi="Cambria Math" w:cs="Times New Roman"/>
+                  <w:i/>
+                  <w:sz w:val="24"/>
+                  <w:szCs w:val="24"/>
+                </w:rPr>
+              </m:ctrlPr>
+            </m:sSupPr>
+            <m:e>
+              <m:r>
+                <w:rPr>
+                  <w:rFonts w:ascii="Cambria Math" w:hAnsi="Cambria Math" w:cs="Times New Roman"/>
+                  <w:sz w:val="24"/>
+                  <w:szCs w:val="24"/>
+                </w:rPr>
+                <m:t>+</m:t>
+              </m:r>
+            </m:e>
+            <m:sup>
+              <m:r>
+                <w:rPr>
+                  <w:rFonts w:ascii="Cambria Math" w:hAnsi="Cambria Math" w:cs="Times New Roman"/>
+                  <w:sz w:val="24"/>
+                  <w:szCs w:val="24"/>
+                </w:rPr>
+                <m:t>#</m:t>
+              </m:r>
+            </m:sup>
+          </m:sSup>
+          <m:d>
+            <m:dPr>
+              <m:begChr m:val="["/>
+              <m:endChr m:val="]"/>
+              <m:ctrlPr>
+                <w:rPr>
+                  <w:rFonts w:ascii="Cambria Math" w:hAnsi="Cambria Math" w:cs="Times New Roman"/>
+                  <w:i/>
+                  <w:sz w:val="24"/>
+                  <w:szCs w:val="24"/>
+                </w:rPr>
+              </m:ctrlPr>
+            </m:dPr>
+            <m:e>
+              <m:r>
+                <w:rPr>
+                  <w:rFonts w:ascii="Cambria Math" w:hAnsi="Cambria Math" w:cs="Times New Roman"/>
+                  <w:sz w:val="24"/>
+                  <w:szCs w:val="24"/>
+                </w:rPr>
+                <m:t>c,d</m:t>
+              </m:r>
+            </m:e>
+          </m:d>
+          <m:r>
+            <w:rPr>
+              <w:rFonts w:ascii="Cambria Math" w:hAnsi="Cambria Math" w:cs="Times New Roman"/>
+              <w:sz w:val="24"/>
+              <w:szCs w:val="24"/>
+            </w:rPr>
+            <m:t>=[a+c, b+d]</m:t>
+          </m:r>
+        </m:oMath>
+      </m:oMathPara>
+    </w:p>
+    <w:p>
+      <w:pPr>
+        <w:pStyle w:val="ListParagraph"/>
+        <w:spacing w:after="0"/>
+        <w:rPr>
+          <w:rFonts w:ascii="Times New Roman" w:hAnsi="Times New Roman" w:cs="Times New Roman"/>
+          <w:sz w:val="24"/>
+          <w:szCs w:val="24"/>
+        </w:rPr>
+      </w:pPr>
+      <m:oMathPara>
+        <m:oMath>
+          <m:sSup>
+            <m:sSupPr>
+              <m:ctrlPr>
+                <w:rPr>
+                  <w:rFonts w:ascii="Cambria Math" w:hAnsi="Cambria Math" w:cs="Times New Roman"/>
+                  <w:i/>
+                  <w:sz w:val="24"/>
+                  <w:szCs w:val="24"/>
+                </w:rPr>
+              </m:ctrlPr>
+            </m:sSupPr>
+            <m:e>
+              <m:r>
+                <w:rPr>
+                  <w:rFonts w:ascii="Cambria Math" w:hAnsi="Cambria Math" w:cs="Times New Roman"/>
+                  <w:sz w:val="24"/>
+                  <w:szCs w:val="24"/>
+                </w:rPr>
+                <m:t>-</m:t>
+              </m:r>
+            </m:e>
+            <m:sup>
+              <m:r>
+                <w:rPr>
+                  <w:rFonts w:ascii="Cambria Math" w:hAnsi="Cambria Math" w:cs="Times New Roman"/>
+                  <w:sz w:val="24"/>
+                  <w:szCs w:val="24"/>
+                </w:rPr>
+                <m:t>#</m:t>
+              </m:r>
+            </m:sup>
+          </m:sSup>
+          <m:d>
+            <m:dPr>
+              <m:begChr m:val="["/>
+              <m:endChr m:val="]"/>
+              <m:ctrlPr>
+                <w:rPr>
+                  <w:rFonts w:ascii="Cambria Math" w:hAnsi="Cambria Math" w:cs="Times New Roman"/>
+                  <w:i/>
+                  <w:sz w:val="24"/>
+                  <w:szCs w:val="24"/>
+                </w:rPr>
+              </m:ctrlPr>
+            </m:dPr>
+            <m:e>
+              <m:r>
+                <w:rPr>
+                  <w:rFonts w:ascii="Cambria Math" w:hAnsi="Cambria Math" w:cs="Times New Roman"/>
+                  <w:sz w:val="24"/>
+                  <w:szCs w:val="24"/>
+                </w:rPr>
+                <m:t>a,b</m:t>
+              </m:r>
+            </m:e>
+          </m:d>
+          <m:r>
+            <w:rPr>
+              <w:rFonts w:ascii="Cambria Math" w:hAnsi="Cambria Math" w:cs="Times New Roman"/>
+              <w:sz w:val="24"/>
+              <w:szCs w:val="24"/>
+            </w:rPr>
+            <m:t>=[-b,-a]</m:t>
+          </m:r>
+        </m:oMath>
+      </m:oMathPara>
+    </w:p>
+    <w:p>
+      <w:pPr>
+        <w:pStyle w:val="ListParagraph"/>
+        <w:spacing w:after="0"/>
+        <w:rPr>
+          <w:rFonts w:ascii="Times New Roman" w:hAnsi="Times New Roman" w:cs="Times New Roman"/>
+          <w:sz w:val="24"/>
+          <w:szCs w:val="24"/>
+        </w:rPr>
+      </w:pPr>
+      <m:oMathPara>
+        <m:oMath>
+          <m:sSup>
+            <m:sSupPr>
+              <m:ctrlPr>
+                <w:rPr>
+                  <w:rFonts w:ascii="Cambria Math" w:hAnsi="Cambria Math" w:cs="Times New Roman"/>
+                  <w:i/>
+                  <w:sz w:val="24"/>
+                  <w:szCs w:val="24"/>
+                </w:rPr>
+              </m:ctrlPr>
+            </m:sSupPr>
+            <m:e>
+              <m:r>
+                <w:rPr>
+                  <w:rFonts w:ascii="Cambria Math" w:hAnsi="Cambria Math" w:cs="Times New Roman"/>
+                  <w:sz w:val="24"/>
+                  <w:szCs w:val="24"/>
+                </w:rPr>
+                <m:t>λ</m:t>
+              </m:r>
+            </m:e>
+            <m:sup>
+              <m:r>
+                <w:rPr>
+                  <w:rFonts w:ascii="Cambria Math" w:hAnsi="Cambria Math" w:cs="Times New Roman"/>
+                  <w:sz w:val="24"/>
+                  <w:szCs w:val="24"/>
+                </w:rPr>
+                <m:t>#</m:t>
+              </m:r>
+            </m:sup>
+          </m:sSup>
+          <m:d>
+            <m:dPr>
+              <m:begChr m:val="["/>
+              <m:endChr m:val="]"/>
+              <m:ctrlPr>
+                <w:rPr>
+                  <w:rFonts w:ascii="Cambria Math" w:hAnsi="Cambria Math" w:cs="Times New Roman"/>
+                  <w:i/>
+                  <w:sz w:val="24"/>
+                  <w:szCs w:val="24"/>
+                </w:rPr>
+              </m:ctrlPr>
+            </m:dPr>
+            <m:e>
+              <m:r>
+                <w:rPr>
+                  <w:rFonts w:ascii="Cambria Math" w:hAnsi="Cambria Math" w:cs="Times New Roman"/>
+                  <w:sz w:val="24"/>
+                  <w:szCs w:val="24"/>
+                </w:rPr>
+                <m:t>a,b</m:t>
+              </m:r>
+            </m:e>
+          </m:d>
+          <m:r>
+            <w:rPr>
+              <w:rFonts w:ascii="Cambria Math" w:hAnsi="Cambria Math" w:cs="Times New Roman"/>
+              <w:sz w:val="24"/>
+              <w:szCs w:val="24"/>
+            </w:rPr>
+            <m:t>=[λa,λb]</m:t>
+          </m:r>
+        </m:oMath>
+      </m:oMathPara>
+    </w:p>
+    <w:p>
+      <w:pPr>
+        <w:pStyle w:val="ListParagraph"/>
+        <w:spacing w:after="0"/>
+        <w:rPr>
+          <w:rFonts w:ascii="Times New Roman" w:hAnsi="Times New Roman" w:cs="Times New Roman"/>
+          <w:sz w:val="24"/>
+          <w:szCs w:val="24"/>
+        </w:rPr>
+      </w:pPr>
+    </w:p>
+    <w:p>
+      <w:pPr>
+        <w:pStyle w:val="ListParagraph"/>
+        <w:spacing w:after="0"/>
+        <w:rPr>
+          <w:rFonts w:ascii="Times New Roman" w:hAnsi="Times New Roman" w:cs="Times New Roman"/>
+          <w:sz w:val="24"/>
+          <w:szCs w:val="24"/>
+        </w:rPr>
+      </w:pPr>
+      <w:r>
+        <w:rPr>
+          <w:rFonts w:ascii="Times New Roman" w:hAnsi="Times New Roman" w:cs="Times New Roman"/>
+          <w:sz w:val="24"/>
+          <w:szCs w:val="24"/>
+        </w:rPr>
+        <w:t>To evaluate the robustness of the network, we find the final intervals given a sample. For a classification to be robust, the true label’s corresponding interval’s minimum must be greater than any other labels’ corresponding maximum, otherwise adversarial perturbation remains possible.</w:t>
+      </w:r>
+    </w:p>
+    <w:p>
+      <w:pPr>
+        <w:pStyle w:val="ListParagraph"/>
+        <w:spacing w:after="0"/>
+        <w:rPr>
+          <w:rFonts w:ascii="Times New Roman" w:hAnsi="Times New Roman" w:cs="Times New Roman"/>
+          <w:sz w:val="24"/>
+          <w:szCs w:val="24"/>
+        </w:rPr>
+      </w:pPr>
+      <w:r>
+        <w:rPr>
+          <w:rFonts w:ascii="Times New Roman" w:hAnsi="Times New Roman" w:cs="Times New Roman"/>
+          <w:sz w:val="24"/>
+          <w:szCs w:val="24"/>
+        </w:rPr>
+        <w:t>For this network, for all the specified L-infinity neighborhood, the interval (box) analysis method alone is not able to verify its robustness, as for all tested samples, the true label minimum is not greater than any other label’s maximum.</w:t>
+      </w:r>
+    </w:p>
+    <w:p>
+      <w:pPr>
+        <w:pStyle w:val="ListParagraph"/>
+        <w:spacing w:after="0"/>
+        <w:rPr>
+          <w:rFonts w:ascii="Times New Roman" w:hAnsi="Times New Roman" w:cs="Times New Roman"/>
+          <w:sz w:val="24"/>
+          <w:szCs w:val="24"/>
+        </w:rPr>
+      </w:pPr>
+      <w:r>
+        <w:rPr>
+          <w:rFonts w:ascii="Times New Roman" w:hAnsi="Times New Roman" w:cs="Times New Roman"/>
+          <w:sz w:val="24"/>
+          <w:szCs w:val="24"/>
+        </w:rPr>
+        <w:drawing>
+          <wp:inline distT="0" distB="0" distL="0" distR="0" wp14:anchorId="067A7A96" wp14:editId="23BD7F98">
+            <wp:extent cx="2724530" cy="1819529"/>
+            <wp:effectExtent l="0" t="0" r="0" b="9525"/>
+            <wp:docPr id="571790494" name="Picture 1"/>
+            <wp:cNvGraphicFramePr>
+              <a:graphicFrameLocks xmlns:a="http://schemas.openxmlformats.org/drawingml/2006/main" noChangeAspect="1"/>
+            </wp:cNvGraphicFramePr>
+            <a:graphic xmlns:a="http://schemas.openxmlformats.org/drawingml/2006/main">
+              <a:graphicData uri="http://schemas.openxmlformats.org/drawingml/2006/picture">
+                <pic:pic xmlns:pic="http://schemas.openxmlformats.org/drawingml/2006/picture">
+                  <pic:nvPicPr>
+                    <pic:cNvPr id="571790494" name=""/>
+                    <pic:cNvPicPr/>
+                  </pic:nvPicPr>
+                  <pic:blipFill>
+                    <a:blip r:embed="rId10"/>
+                    <a:stretch>
+                      <a:fillRect/>
+                    </a:stretch>
+                  </pic:blipFill>
+                  <pic:spPr>
+                    <a:xfrm>
+                      <a:off x="0" y="0"/>
+                      <a:ext cx="2724530" cy="1819529"/>
+                    </a:xfrm>
+                    <a:prstGeom prst="rect">
+                      <a:avLst/>
+                    </a:prstGeom>
+                  </pic:spPr>
+                </pic:pic>
+              </a:graphicData>
+            </a:graphic>
+          </wp:inline>
+        </w:drawing>
+      </w:r>
+      <w:r>
+        <w:rPr>
+          <w:rFonts w:ascii="Times New Roman" w:hAnsi="Times New Roman" w:cs="Times New Roman"/>
+          <w:sz w:val="24"/>
+          <w:szCs w:val="24"/>
+        </w:rPr>
+        <w:t>.</w:t>
+      </w:r>
+    </w:p>
+    <w:p>
+      <w:pPr>
+        <w:pStyle w:val="ListParagraph"/>
+        <w:spacing w:after="0"/>
+        <w:rPr>
+          <w:rFonts w:ascii="Times New Roman" w:hAnsi="Times New Roman" w:cs="Times New Roman"/>
+          <w:sz w:val="24"/>
+          <w:szCs w:val="24"/>
+        </w:rPr>
+      </w:pPr>
+      <w:r>
+        <w:rPr>
+          <w:rFonts w:ascii="Times New Roman" w:hAnsi="Times New Roman" w:cs="Times New Roman"/>
+          <w:sz w:val="24"/>
+          <w:szCs w:val="24"/>
+        </w:rPr>
+        <w:t xml:space="preserve">Implementation and results can be found </w:t>
+      </w:r>
+      <w:r>
+        <w:rPr>
+          <w:rFonts w:ascii="Times New Roman" w:hAnsi="Times New Roman" w:cs="Times New Roman"/>
+          <w:sz w:val="24"/>
+          <w:szCs w:val="24"/>
+        </w:rPr>
+        <w:t xml:space="preserve">in the </w:t>
+      </w:r>
+      <w:r>
+        <w:rPr>
+          <w:rFonts w:ascii="Times New Roman" w:hAnsi="Times New Roman" w:cs="Times New Roman"/>
+          <w:sz w:val="24"/>
+          <w:szCs w:val="24"/>
+        </w:rPr>
+        <w:t>GitHub</w:t>
+      </w:r>
+      <w:r>
+        <w:rPr>
+          <w:rFonts w:ascii="Times New Roman" w:hAnsi="Times New Roman" w:cs="Times New Roman"/>
+          <w:sz w:val="24"/>
+          <w:szCs w:val="24"/>
+        </w:rPr>
+        <w:t xml:space="preserve"> repo.</w:t>
+      </w:r>
+    </w:p>
+    <w:p>
+      <w:pPr>
+        <w:pStyle w:val="ListParagraph"/>
+        <w:spacing w:after="0"/>
+        <w:rPr>
+          <w:rFonts w:ascii="Times New Roman" w:hAnsi="Times New Roman" w:cs="Times New Roman"/>
+          <w:sz w:val="24"/>
+          <w:szCs w:val="24"/>
+        </w:rPr>
+      </w:pPr>
+    </w:p>
+    <w:p>
+      <w:pPr>
+        <w:pStyle w:val="ListParagraph"/>
+        <w:spacing w:after="0"/>
+        <w:rPr>
+          <w:rFonts w:ascii="Times New Roman" w:hAnsi="Times New Roman" w:cs="Times New Roman"/>
+          <w:sz w:val="24"/>
+          <w:szCs w:val="24"/>
+        </w:rPr>
+      </w:pPr>
+      <w:r>
+        <w:rPr>
+          <w:rFonts w:ascii="Times New Roman" w:hAnsi="Times New Roman" w:cs="Times New Roman"/>
+          <w:sz w:val="24"/>
+          <w:szCs w:val="24"/>
+        </w:rPr>
         <w:t xml:space="preserve"> </w:t>
       </w:r>
-      <w:r>
-        <w:rPr>
-          <w:rFonts w:ascii="Times New Roman" w:hAnsi="Times New Roman" w:cs="Times New Roman"/>
-          <w:sz w:val="24"/>
-          <w:szCs w:val="24"/>
-        </w:rPr>
-        <w:t>as well</w:t>
-      </w:r>
-      <w:r>
-        <w:rPr>
-          <w:rFonts w:ascii="Times New Roman" w:hAnsi="Times New Roman" w:cs="Times New Roman"/>
-          <w:sz w:val="24"/>
-          <w:szCs w:val="24"/>
-        </w:rPr>
-        <w:t>.</w:t>
-      </w:r>
-    </w:p>
-    <w:p>
-      <w:pPr>
-        <w:pStyle w:val="ListParagraph"/>
-        <w:spacing w:after="0"/>
-        <w:ind w:left="1440"/>
-        <w:rPr>
-          <w:rFonts w:ascii="Times New Roman" w:hAnsi="Times New Roman" w:cs="Times New Roman"/>
-          <w:sz w:val="24"/>
-          <w:szCs w:val="24"/>
-        </w:rPr>
-      </w:pPr>
-      <w:r>
-        <w:rPr>
-          <w:rFonts w:ascii="Times New Roman" w:hAnsi="Times New Roman" w:cs="Times New Roman"/>
-          <w:sz w:val="24"/>
-          <w:szCs w:val="24"/>
-        </w:rPr>
-        <w:t>Following the method discussed in class, MILP</w:t>
-      </w:r>
-      <w:r>
-        <w:rPr>
-          <w:rFonts w:ascii="Times New Roman" w:hAnsi="Times New Roman" w:cs="Times New Roman"/>
-          <w:sz w:val="24"/>
-          <w:szCs w:val="24"/>
-        </w:rPr>
-        <w:t xml:space="preserve"> with backpropagation</w:t>
-      </w:r>
-      <w:r>
-        <w:rPr>
-          <w:rFonts w:ascii="Times New Roman" w:hAnsi="Times New Roman" w:cs="Times New Roman"/>
-          <w:sz w:val="24"/>
-          <w:szCs w:val="24"/>
-        </w:rPr>
-        <w:t xml:space="preserve"> </w:t>
-      </w:r>
-      <w:r>
-        <w:rPr>
-          <w:rFonts w:ascii="Times New Roman" w:hAnsi="Times New Roman" w:cs="Times New Roman"/>
-          <w:sz w:val="24"/>
-          <w:szCs w:val="24"/>
-        </w:rPr>
-        <w:t xml:space="preserve">has indeed </w:t>
-      </w:r>
-      <w:r>
-        <w:rPr>
-          <w:rFonts w:ascii="Times New Roman" w:hAnsi="Times New Roman" w:cs="Times New Roman"/>
-          <w:sz w:val="24"/>
-          <w:szCs w:val="24"/>
-        </w:rPr>
-        <w:t>prove</w:t>
-      </w:r>
-      <w:r>
-        <w:rPr>
-          <w:rFonts w:ascii="Times New Roman" w:hAnsi="Times New Roman" w:cs="Times New Roman"/>
-          <w:sz w:val="24"/>
-          <w:szCs w:val="24"/>
-        </w:rPr>
-        <w:t>d</w:t>
-      </w:r>
-      <w:r>
-        <w:rPr>
-          <w:rFonts w:ascii="Times New Roman" w:hAnsi="Times New Roman" w:cs="Times New Roman"/>
-          <w:sz w:val="24"/>
-          <w:szCs w:val="24"/>
-        </w:rPr>
-        <w:t xml:space="preserve"> the desired property.</w:t>
-      </w:r>
-    </w:p>
-    <w:p>
-      <w:pPr>
-        <w:pStyle w:val="ListParagraph"/>
-        <w:spacing w:after="0"/>
-        <w:ind w:left="1440"/>
-        <w:jc w:val="both"/>
-        <w:rPr>
-          <w:rFonts w:ascii="Times New Roman" w:hAnsi="Times New Roman" w:cs="Times New Roman"/>
-          <w:sz w:val="24"/>
-          <w:szCs w:val="24"/>
-        </w:rPr>
-      </w:pPr>
     </w:p>
     <w:p>
       <w:pPr>
@@ -6743,9 +7379,471 @@
     <w:p>
       <w:pPr>
         <w:pStyle w:val="ListParagraph"/>
+        <w:spacing w:after="0"/>
+        <w:rPr>
+          <w:rFonts w:ascii="Times New Roman" w:hAnsi="Times New Roman" w:cs="Times New Roman"/>
+          <w:sz w:val="24"/>
+          <w:szCs w:val="24"/>
+        </w:rPr>
+      </w:pPr>
+      <w:r>
+        <w:rPr>
+          <w:rFonts w:ascii="Times New Roman" w:hAnsi="Times New Roman" w:cs="Times New Roman"/>
+          <w:sz w:val="24"/>
+          <w:szCs w:val="24"/>
+        </w:rPr>
+        <w:t xml:space="preserve">Building on the idea </w:t>
+      </w:r>
+      <w:r>
+        <w:rPr>
+          <w:rFonts w:ascii="Times New Roman" w:hAnsi="Times New Roman" w:cs="Times New Roman"/>
+          <w:sz w:val="24"/>
+          <w:szCs w:val="24"/>
+        </w:rPr>
+        <w:t>that</w:t>
+      </w:r>
+      <w:r>
+        <w:rPr>
+          <w:rFonts w:ascii="Times New Roman" w:hAnsi="Times New Roman" w:cs="Times New Roman"/>
+          <w:sz w:val="24"/>
+          <w:szCs w:val="24"/>
+        </w:rPr>
+        <w:t xml:space="preserve"> </w:t>
+      </w:r>
+      <w:r>
+        <w:rPr>
+          <w:rFonts w:ascii="Times New Roman" w:hAnsi="Times New Roman" w:cs="Times New Roman"/>
+          <w:sz w:val="24"/>
+          <w:szCs w:val="24"/>
+        </w:rPr>
+        <w:t xml:space="preserve">trustworthy DNNs should not only be robust, </w:t>
+      </w:r>
+      <w:r>
+        <w:rPr>
+          <w:rFonts w:ascii="Times New Roman" w:hAnsi="Times New Roman" w:cs="Times New Roman"/>
+          <w:sz w:val="24"/>
+          <w:szCs w:val="24"/>
+        </w:rPr>
+        <w:t xml:space="preserve">but the </w:t>
+      </w:r>
+      <w:r>
+        <w:rPr>
+          <w:rFonts w:ascii="Times New Roman" w:hAnsi="Times New Roman" w:cs="Times New Roman"/>
+          <w:sz w:val="24"/>
+          <w:szCs w:val="24"/>
+        </w:rPr>
+        <w:t xml:space="preserve">robustness proofs should </w:t>
+      </w:r>
+      <w:r>
+        <w:rPr>
+          <w:rFonts w:ascii="Times New Roman" w:hAnsi="Times New Roman" w:cs="Times New Roman"/>
+          <w:sz w:val="24"/>
+          <w:szCs w:val="24"/>
+        </w:rPr>
+        <w:t>be human-interpretable</w:t>
+      </w:r>
+      <w:r>
+        <w:rPr>
+          <w:rFonts w:ascii="Times New Roman" w:hAnsi="Times New Roman" w:cs="Times New Roman"/>
+          <w:sz w:val="24"/>
+          <w:szCs w:val="24"/>
+        </w:rPr>
+        <w:t>, t</w:t>
+      </w:r>
+      <w:r>
+        <w:rPr>
+          <w:rFonts w:ascii="Times New Roman" w:hAnsi="Times New Roman" w:cs="Times New Roman"/>
+          <w:sz w:val="24"/>
+          <w:szCs w:val="24"/>
+        </w:rPr>
+        <w:t>his paper</w:t>
+      </w:r>
+      <w:r>
+        <w:rPr>
+          <w:rFonts w:ascii="Times New Roman" w:hAnsi="Times New Roman" w:cs="Times New Roman"/>
+          <w:sz w:val="24"/>
+          <w:szCs w:val="24"/>
+        </w:rPr>
+        <w:t xml:space="preserve"> </w:t>
+      </w:r>
+      <w:r>
+        <w:rPr>
+          <w:rFonts w:ascii="Times New Roman" w:hAnsi="Times New Roman" w:cs="Times New Roman"/>
+          <w:sz w:val="24"/>
+          <w:szCs w:val="24"/>
+        </w:rPr>
+        <w:t>introduce a novel concept of proof features</w:t>
+      </w:r>
+      <w:r>
+        <w:rPr>
+          <w:rFonts w:ascii="Times New Roman" w:hAnsi="Times New Roman" w:cs="Times New Roman"/>
+          <w:sz w:val="24"/>
+          <w:szCs w:val="24"/>
+        </w:rPr>
+        <w:t xml:space="preserve"> and design the </w:t>
+      </w:r>
+      <w:proofErr w:type="spellStart"/>
+      <w:r>
+        <w:rPr>
+          <w:rFonts w:ascii="Times New Roman" w:hAnsi="Times New Roman" w:cs="Times New Roman"/>
+          <w:sz w:val="24"/>
+          <w:szCs w:val="24"/>
+        </w:rPr>
+        <w:t>ProFIt</w:t>
+      </w:r>
+      <w:proofErr w:type="spellEnd"/>
+      <w:r>
+        <w:rPr>
+          <w:rFonts w:ascii="Times New Roman" w:hAnsi="Times New Roman" w:cs="Times New Roman"/>
+          <w:sz w:val="24"/>
+          <w:szCs w:val="24"/>
+        </w:rPr>
+        <w:t xml:space="preserve"> algorithm. </w:t>
+      </w:r>
+    </w:p>
+    <w:p>
+      <w:pPr>
+        <w:pStyle w:val="ListParagraph"/>
+        <w:spacing w:after="0"/>
+        <w:rPr>
+          <w:rFonts w:ascii="Times New Roman" w:hAnsi="Times New Roman" w:cs="Times New Roman"/>
+          <w:sz w:val="24"/>
+          <w:szCs w:val="24"/>
+        </w:rPr>
+      </w:pPr>
+      <w:r>
+        <w:rPr>
+          <w:rFonts w:ascii="Times New Roman" w:hAnsi="Times New Roman" w:cs="Times New Roman"/>
+          <w:sz w:val="24"/>
+          <w:szCs w:val="24"/>
+        </w:rPr>
+        <w:lastRenderedPageBreak/>
+        <w:t>Proof features are, intuitively, intervals on the final affine layer neuron derived from verifier computation, and a set of which need to be small, sufficient for the proof, and important to the proof</w:t>
+      </w:r>
+      <w:r>
+        <w:rPr>
+          <w:rFonts w:ascii="Times New Roman" w:hAnsi="Times New Roman" w:cs="Times New Roman"/>
+          <w:sz w:val="24"/>
+          <w:szCs w:val="24"/>
+        </w:rPr>
+        <w:t>.</w:t>
+      </w:r>
+      <w:r>
+        <w:rPr>
+          <w:rFonts w:ascii="Times New Roman" w:hAnsi="Times New Roman" w:cs="Times New Roman"/>
+          <w:sz w:val="24"/>
+          <w:szCs w:val="24"/>
+        </w:rPr>
+        <w:t xml:space="preserve"> </w:t>
+      </w:r>
+      <w:r>
+        <w:rPr>
+          <w:rFonts w:ascii="Times New Roman" w:hAnsi="Times New Roman" w:cs="Times New Roman"/>
+          <w:sz w:val="24"/>
+          <w:szCs w:val="24"/>
+        </w:rPr>
+        <w:t>As precise computation</w:t>
+      </w:r>
+      <w:r>
+        <w:rPr>
+          <w:rFonts w:ascii="Times New Roman" w:hAnsi="Times New Roman" w:cs="Times New Roman"/>
+          <w:sz w:val="24"/>
+          <w:szCs w:val="24"/>
+        </w:rPr>
+        <w:t xml:space="preserve"> of the best set i</w:t>
+      </w:r>
+      <w:r>
+        <w:rPr>
+          <w:rFonts w:ascii="Times New Roman" w:hAnsi="Times New Roman" w:cs="Times New Roman"/>
+          <w:sz w:val="24"/>
+          <w:szCs w:val="24"/>
+        </w:rPr>
+        <w:t xml:space="preserve">s infeasible, the authors design the </w:t>
+      </w:r>
+      <w:proofErr w:type="spellStart"/>
+      <w:r>
+        <w:rPr>
+          <w:rFonts w:ascii="Times New Roman" w:hAnsi="Times New Roman" w:cs="Times New Roman"/>
+          <w:sz w:val="24"/>
+          <w:szCs w:val="24"/>
+        </w:rPr>
+        <w:t>ProFIt</w:t>
+      </w:r>
+      <w:proofErr w:type="spellEnd"/>
+      <w:r>
+        <w:rPr>
+          <w:rFonts w:ascii="Times New Roman" w:hAnsi="Times New Roman" w:cs="Times New Roman"/>
+          <w:sz w:val="24"/>
+          <w:szCs w:val="24"/>
+        </w:rPr>
+        <w:t xml:space="preserve"> algorithm to approximate a good set.</w:t>
+      </w:r>
+      <w:r>
+        <w:rPr>
+          <w:rFonts w:ascii="Times New Roman" w:hAnsi="Times New Roman" w:cs="Times New Roman"/>
+          <w:sz w:val="24"/>
+          <w:szCs w:val="24"/>
+        </w:rPr>
+        <w:t xml:space="preserve"> The extracted feature from the algorithm is also visualized.</w:t>
+      </w:r>
+    </w:p>
+    <w:p>
+      <w:pPr>
+        <w:pStyle w:val="ListParagraph"/>
+        <w:spacing w:after="0"/>
+        <w:rPr>
+          <w:rFonts w:ascii="Times New Roman" w:hAnsi="Times New Roman" w:cs="Times New Roman"/>
+          <w:sz w:val="24"/>
+          <w:szCs w:val="24"/>
+        </w:rPr>
+      </w:pPr>
+      <w:r>
+        <w:rPr>
+          <w:rFonts w:ascii="Times New Roman" w:hAnsi="Times New Roman" w:cs="Times New Roman"/>
+          <w:sz w:val="24"/>
+          <w:szCs w:val="24"/>
+        </w:rPr>
+        <w:t xml:space="preserve">The algorithm is tested against two natural heuristics. Results show that in terms of size, proof feature set extracted by </w:t>
+      </w:r>
+      <w:proofErr w:type="spellStart"/>
+      <w:r>
+        <w:rPr>
+          <w:rFonts w:ascii="Times New Roman" w:hAnsi="Times New Roman" w:cs="Times New Roman"/>
+          <w:sz w:val="24"/>
+          <w:szCs w:val="24"/>
+        </w:rPr>
+        <w:t>ProFIt</w:t>
+      </w:r>
+      <w:proofErr w:type="spellEnd"/>
+      <w:r>
+        <w:rPr>
+          <w:rFonts w:ascii="Times New Roman" w:hAnsi="Times New Roman" w:cs="Times New Roman"/>
+          <w:sz w:val="24"/>
+          <w:szCs w:val="24"/>
+        </w:rPr>
+        <w:t xml:space="preserve"> is significantly smaller than baseline,</w:t>
+      </w:r>
+      <w:r>
+        <w:rPr>
+          <w:rFonts w:ascii="Times New Roman" w:hAnsi="Times New Roman" w:cs="Times New Roman"/>
+          <w:sz w:val="24"/>
+          <w:szCs w:val="24"/>
+        </w:rPr>
+        <w:t xml:space="preserve"> and the algorithm</w:t>
+      </w:r>
+      <w:r>
+        <w:rPr>
+          <w:rFonts w:ascii="Times New Roman" w:hAnsi="Times New Roman" w:cs="Times New Roman"/>
+          <w:sz w:val="24"/>
+          <w:szCs w:val="24"/>
+        </w:rPr>
+        <w:t xml:space="preserve"> </w:t>
+      </w:r>
+      <w:r>
+        <w:rPr>
+          <w:rFonts w:ascii="Times New Roman" w:hAnsi="Times New Roman" w:cs="Times New Roman"/>
+          <w:sz w:val="24"/>
+          <w:szCs w:val="24"/>
+        </w:rPr>
+        <w:t>preserves a higher % of proofs while more precisely approximating the original verifier output</w:t>
+      </w:r>
+      <w:r>
+        <w:rPr>
+          <w:rFonts w:ascii="Times New Roman" w:hAnsi="Times New Roman" w:cs="Times New Roman"/>
+          <w:sz w:val="24"/>
+          <w:szCs w:val="24"/>
+        </w:rPr>
+        <w:t xml:space="preserve"> compared to baseline.</w:t>
+      </w:r>
+    </w:p>
+    <w:p>
+      <w:pPr>
+        <w:pStyle w:val="ListParagraph"/>
+        <w:spacing w:after="0"/>
+        <w:rPr>
+          <w:rFonts w:ascii="Times New Roman" w:hAnsi="Times New Roman" w:cs="Times New Roman"/>
+          <w:sz w:val="24"/>
+          <w:szCs w:val="24"/>
+        </w:rPr>
+      </w:pPr>
+      <w:r>
+        <w:rPr>
+          <w:rFonts w:ascii="Times New Roman" w:hAnsi="Times New Roman" w:cs="Times New Roman"/>
+          <w:sz w:val="24"/>
+          <w:szCs w:val="24"/>
+        </w:rPr>
+        <w:t xml:space="preserve">In a qualitative study, the proof feature extracted by </w:t>
+      </w:r>
+      <w:proofErr w:type="spellStart"/>
+      <w:r>
+        <w:rPr>
+          <w:rFonts w:ascii="Times New Roman" w:hAnsi="Times New Roman" w:cs="Times New Roman"/>
+          <w:sz w:val="24"/>
+          <w:szCs w:val="24"/>
+        </w:rPr>
+        <w:t>ProFIt</w:t>
+      </w:r>
+      <w:proofErr w:type="spellEnd"/>
+      <w:r>
+        <w:rPr>
+          <w:rFonts w:ascii="Times New Roman" w:hAnsi="Times New Roman" w:cs="Times New Roman"/>
+          <w:sz w:val="24"/>
+          <w:szCs w:val="24"/>
+        </w:rPr>
+        <w:t xml:space="preserve"> shows that models trained in different ways latch on to very different features, some of which are not human-interpretable.</w:t>
+      </w:r>
+      <w:r>
+        <w:rPr>
+          <w:rFonts w:ascii="Times New Roman" w:hAnsi="Times New Roman" w:cs="Times New Roman"/>
+          <w:sz w:val="24"/>
+          <w:szCs w:val="24"/>
+        </w:rPr>
+        <w:t xml:space="preserve"> </w:t>
+      </w:r>
+    </w:p>
+    <w:p>
+      <w:pPr>
+        <w:pStyle w:val="ListParagraph"/>
+        <w:spacing w:after="0"/>
+        <w:rPr>
+          <w:rFonts w:ascii="Times New Roman" w:hAnsi="Times New Roman" w:cs="Times New Roman"/>
+          <w:sz w:val="24"/>
+          <w:szCs w:val="24"/>
+        </w:rPr>
+      </w:pPr>
+      <w:r>
+        <w:rPr>
+          <w:rFonts w:ascii="Times New Roman" w:hAnsi="Times New Roman" w:cs="Times New Roman"/>
+          <w:sz w:val="24"/>
+          <w:szCs w:val="24"/>
+        </w:rPr>
+        <w:t xml:space="preserve">Further ablation study is performed, </w:t>
+      </w:r>
+      <w:r>
+        <w:rPr>
+          <w:rFonts w:ascii="Times New Roman" w:hAnsi="Times New Roman" w:cs="Times New Roman"/>
+          <w:sz w:val="24"/>
+          <w:szCs w:val="24"/>
+        </w:rPr>
+        <w:t xml:space="preserve">and </w:t>
+      </w:r>
+      <w:r>
+        <w:rPr>
+          <w:rFonts w:ascii="Times New Roman" w:hAnsi="Times New Roman" w:cs="Times New Roman"/>
+          <w:sz w:val="24"/>
+          <w:szCs w:val="24"/>
+        </w:rPr>
+        <w:t xml:space="preserve">difference in verifier used does not impact </w:t>
+      </w:r>
+      <w:proofErr w:type="spellStart"/>
+      <w:r>
+        <w:rPr>
+          <w:rFonts w:ascii="Times New Roman" w:hAnsi="Times New Roman" w:cs="Times New Roman"/>
+          <w:sz w:val="24"/>
+          <w:szCs w:val="24"/>
+        </w:rPr>
+        <w:t>ProFIt</w:t>
+      </w:r>
+      <w:proofErr w:type="spellEnd"/>
+      <w:r>
+        <w:rPr>
+          <w:rFonts w:ascii="Times New Roman" w:hAnsi="Times New Roman" w:cs="Times New Roman"/>
+          <w:sz w:val="24"/>
+          <w:szCs w:val="24"/>
+        </w:rPr>
+        <w:t xml:space="preserve"> performance significantly</w:t>
+      </w:r>
+      <w:r>
+        <w:rPr>
+          <w:rFonts w:ascii="Times New Roman" w:hAnsi="Times New Roman" w:cs="Times New Roman"/>
+          <w:sz w:val="24"/>
+          <w:szCs w:val="24"/>
+        </w:rPr>
+        <w:t xml:space="preserve">. The authors also found that model trained with higher </w:t>
+      </w:r>
+      <m:oMath>
+        <m:sSub>
+          <m:sSubPr>
+            <m:ctrlPr>
+              <w:rPr>
+                <w:rFonts w:ascii="Cambria Math" w:hAnsi="Cambria Math" w:cs="Times New Roman"/>
+                <w:i/>
+                <w:sz w:val="24"/>
+                <w:szCs w:val="24"/>
+              </w:rPr>
+            </m:ctrlPr>
+          </m:sSubPr>
+          <m:e>
+            <m:r>
+              <w:rPr>
+                <w:rFonts w:ascii="Cambria Math" w:hAnsi="Cambria Math" w:cs="Times New Roman"/>
+                <w:sz w:val="24"/>
+                <w:szCs w:val="24"/>
+              </w:rPr>
+              <m:t>ϵ</m:t>
+            </m:r>
+          </m:e>
+          <m:sub>
+            <m:r>
+              <w:rPr>
+                <w:rFonts w:ascii="Cambria Math" w:hAnsi="Cambria Math" w:cs="Times New Roman"/>
+                <w:sz w:val="24"/>
+                <w:szCs w:val="24"/>
+              </w:rPr>
+              <m:t>train</m:t>
+            </m:r>
+          </m:sub>
+        </m:sSub>
+      </m:oMath>
+      <w:r>
+        <w:rPr>
+          <w:rFonts w:ascii="Times New Roman" w:hAnsi="Times New Roman" w:cs="Times New Roman"/>
+          <w:sz w:val="24"/>
+          <w:szCs w:val="24"/>
+        </w:rPr>
+        <w:t xml:space="preserve"> allows the top proof features filters out more input features.</w:t>
+      </w:r>
+    </w:p>
+    <w:p>
+      <w:pPr>
+        <w:pStyle w:val="ListParagraph"/>
+        <w:spacing w:after="0"/>
+        <w:rPr>
+          <w:rFonts w:ascii="Times New Roman" w:hAnsi="Times New Roman" w:cs="Times New Roman"/>
+          <w:sz w:val="24"/>
+          <w:szCs w:val="24"/>
+        </w:rPr>
+      </w:pPr>
+    </w:p>
+    <w:p>
+      <w:pPr>
+        <w:pStyle w:val="ListParagraph"/>
+        <w:spacing w:after="0"/>
+        <w:rPr>
+          <w:rFonts w:ascii="Times New Roman" w:hAnsi="Times New Roman" w:cs="Times New Roman"/>
+          <w:b/>
+          <w:bCs/>
+          <w:sz w:val="24"/>
+          <w:szCs w:val="24"/>
+        </w:rPr>
+      </w:pPr>
+      <w:r>
+        <w:rPr>
+          <w:rFonts w:ascii="Times New Roman" w:hAnsi="Times New Roman" w:cs="Times New Roman"/>
+          <w:b/>
+          <w:bCs/>
+          <w:sz w:val="24"/>
+          <w:szCs w:val="24"/>
+        </w:rPr>
+        <w:t>Strengths:</w:t>
+      </w:r>
+    </w:p>
+    <w:p>
+      <w:pPr>
+        <w:pStyle w:val="ListParagraph"/>
         <w:numPr>
           <w:ilvl w:val="0"/>
-          <w:numId w:val="1"/>
+          <w:numId w:val="2"/>
         </w:numPr>
         <w:spacing w:after="0"/>
         <w:rPr>
@@ -6754,6 +7852,500 @@
           <w:szCs w:val="24"/>
         </w:rPr>
       </w:pPr>
+      <w:r>
+        <w:rPr>
+          <w:rFonts w:ascii="Times New Roman" w:hAnsi="Times New Roman" w:cs="Times New Roman"/>
+          <w:sz w:val="24"/>
+          <w:szCs w:val="24"/>
+        </w:rPr>
+        <w:t>The introduction of proof features to break down complex DNN verification results is</w:t>
+      </w:r>
+      <w:r>
+        <w:rPr>
+          <w:rFonts w:ascii="Times New Roman" w:hAnsi="Times New Roman" w:cs="Times New Roman"/>
+          <w:sz w:val="24"/>
+          <w:szCs w:val="24"/>
+        </w:rPr>
+        <w:t xml:space="preserve"> </w:t>
+      </w:r>
+      <w:r>
+        <w:rPr>
+          <w:rFonts w:ascii="Times New Roman" w:hAnsi="Times New Roman" w:cs="Times New Roman"/>
+          <w:sz w:val="24"/>
+          <w:szCs w:val="24"/>
+        </w:rPr>
+        <w:t>original and useful.</w:t>
+      </w:r>
+    </w:p>
+    <w:p>
+      <w:pPr>
+        <w:pStyle w:val="ListParagraph"/>
+        <w:numPr>
+          <w:ilvl w:val="0"/>
+          <w:numId w:val="2"/>
+        </w:numPr>
+        <w:spacing w:after="0"/>
+        <w:rPr>
+          <w:rFonts w:ascii="Times New Roman" w:hAnsi="Times New Roman" w:cs="Times New Roman"/>
+          <w:sz w:val="24"/>
+          <w:szCs w:val="24"/>
+        </w:rPr>
+      </w:pPr>
+      <w:proofErr w:type="spellStart"/>
+      <w:r>
+        <w:rPr>
+          <w:rFonts w:ascii="Times New Roman" w:hAnsi="Times New Roman" w:cs="Times New Roman"/>
+          <w:sz w:val="24"/>
+          <w:szCs w:val="24"/>
+        </w:rPr>
+        <w:t>ProFIt</w:t>
+      </w:r>
+      <w:proofErr w:type="spellEnd"/>
+      <w:r>
+        <w:rPr>
+          <w:rFonts w:ascii="Times New Roman" w:hAnsi="Times New Roman" w:cs="Times New Roman"/>
+          <w:sz w:val="24"/>
+          <w:szCs w:val="24"/>
+        </w:rPr>
+        <w:t xml:space="preserve"> does not rely on any specific verifier</w:t>
+      </w:r>
+      <w:r>
+        <w:rPr>
+          <w:rFonts w:ascii="Times New Roman" w:hAnsi="Times New Roman" w:cs="Times New Roman"/>
+          <w:sz w:val="24"/>
+          <w:szCs w:val="24"/>
+        </w:rPr>
+        <w:t xml:space="preserve"> and </w:t>
+      </w:r>
+      <w:r>
+        <w:rPr>
+          <w:rFonts w:ascii="Times New Roman" w:hAnsi="Times New Roman" w:cs="Times New Roman"/>
+          <w:sz w:val="24"/>
+          <w:szCs w:val="24"/>
+        </w:rPr>
+        <w:t xml:space="preserve">model </w:t>
+      </w:r>
+      <w:r>
+        <w:rPr>
+          <w:rFonts w:ascii="Times New Roman" w:hAnsi="Times New Roman" w:cs="Times New Roman"/>
+          <w:sz w:val="24"/>
+          <w:szCs w:val="24"/>
+        </w:rPr>
+        <w:t>architectures</w:t>
+      </w:r>
+      <w:r>
+        <w:rPr>
+          <w:rFonts w:ascii="Times New Roman" w:hAnsi="Times New Roman" w:cs="Times New Roman"/>
+          <w:sz w:val="24"/>
+          <w:szCs w:val="24"/>
+        </w:rPr>
+        <w:t xml:space="preserve"> or training scheme</w:t>
+      </w:r>
+      <w:r>
+        <w:rPr>
+          <w:rFonts w:ascii="Times New Roman" w:hAnsi="Times New Roman" w:cs="Times New Roman"/>
+          <w:sz w:val="24"/>
+          <w:szCs w:val="24"/>
+        </w:rPr>
+        <w:t>. This makes the technique</w:t>
+      </w:r>
+      <w:r>
+        <w:rPr>
+          <w:rFonts w:ascii="Times New Roman" w:hAnsi="Times New Roman" w:cs="Times New Roman"/>
+          <w:sz w:val="24"/>
+          <w:szCs w:val="24"/>
+        </w:rPr>
+        <w:t xml:space="preserve"> potentially</w:t>
+      </w:r>
+      <w:r>
+        <w:rPr>
+          <w:rFonts w:ascii="Times New Roman" w:hAnsi="Times New Roman" w:cs="Times New Roman"/>
+          <w:sz w:val="24"/>
+          <w:szCs w:val="24"/>
+        </w:rPr>
+        <w:t xml:space="preserve"> applicable across </w:t>
+      </w:r>
+      <w:r>
+        <w:rPr>
+          <w:rFonts w:ascii="Times New Roman" w:hAnsi="Times New Roman" w:cs="Times New Roman"/>
+          <w:sz w:val="24"/>
+          <w:szCs w:val="24"/>
+        </w:rPr>
+        <w:t>many more</w:t>
+      </w:r>
+      <w:r>
+        <w:rPr>
+          <w:rFonts w:ascii="Times New Roman" w:hAnsi="Times New Roman" w:cs="Times New Roman"/>
+          <w:sz w:val="24"/>
+          <w:szCs w:val="24"/>
+        </w:rPr>
+        <w:t xml:space="preserve"> domains</w:t>
+      </w:r>
+      <w:r>
+        <w:rPr>
+          <w:rFonts w:ascii="Times New Roman" w:hAnsi="Times New Roman" w:cs="Times New Roman"/>
+          <w:sz w:val="24"/>
+          <w:szCs w:val="24"/>
+        </w:rPr>
+        <w:t xml:space="preserve"> outside of image classification</w:t>
+      </w:r>
+      <w:r>
+        <w:rPr>
+          <w:rFonts w:ascii="Times New Roman" w:hAnsi="Times New Roman" w:cs="Times New Roman"/>
+          <w:sz w:val="24"/>
+          <w:szCs w:val="24"/>
+        </w:rPr>
+        <w:t>.</w:t>
+      </w:r>
+    </w:p>
+    <w:p>
+      <w:pPr>
+        <w:pStyle w:val="ListParagraph"/>
+        <w:numPr>
+          <w:ilvl w:val="0"/>
+          <w:numId w:val="2"/>
+        </w:numPr>
+        <w:spacing w:after="0"/>
+        <w:rPr>
+          <w:rFonts w:ascii="Times New Roman" w:hAnsi="Times New Roman" w:cs="Times New Roman"/>
+          <w:sz w:val="24"/>
+          <w:szCs w:val="24"/>
+        </w:rPr>
+      </w:pPr>
+      <w:r>
+        <w:rPr>
+          <w:rFonts w:ascii="Times New Roman" w:hAnsi="Times New Roman" w:cs="Times New Roman"/>
+          <w:sz w:val="24"/>
+          <w:szCs w:val="24"/>
+        </w:rPr>
+        <w:t xml:space="preserve">The way the algorithm picks out the (approximate) most important proof features </w:t>
+      </w:r>
+      <w:proofErr w:type="gramStart"/>
+      <w:r>
+        <w:rPr>
+          <w:rFonts w:ascii="Times New Roman" w:hAnsi="Times New Roman" w:cs="Times New Roman"/>
+          <w:sz w:val="24"/>
+          <w:szCs w:val="24"/>
+        </w:rPr>
+        <w:t>feels</w:t>
+      </w:r>
+      <w:proofErr w:type="gramEnd"/>
+      <w:r>
+        <w:rPr>
+          <w:rFonts w:ascii="Times New Roman" w:hAnsi="Times New Roman" w:cs="Times New Roman"/>
+          <w:sz w:val="24"/>
+          <w:szCs w:val="24"/>
+        </w:rPr>
+        <w:t xml:space="preserve"> quite neat</w:t>
+      </w:r>
+      <w:r>
+        <w:rPr>
+          <w:rFonts w:ascii="Times New Roman" w:hAnsi="Times New Roman" w:cs="Times New Roman"/>
+          <w:sz w:val="24"/>
+          <w:szCs w:val="24"/>
+        </w:rPr>
+        <w:t>.</w:t>
+      </w:r>
+    </w:p>
+    <w:p>
+      <w:pPr>
+        <w:pStyle w:val="ListParagraph"/>
+        <w:numPr>
+          <w:ilvl w:val="0"/>
+          <w:numId w:val="2"/>
+        </w:numPr>
+        <w:spacing w:after="0"/>
+        <w:rPr>
+          <w:rFonts w:ascii="Times New Roman" w:hAnsi="Times New Roman" w:cs="Times New Roman"/>
+          <w:sz w:val="24"/>
+          <w:szCs w:val="24"/>
+        </w:rPr>
+      </w:pPr>
+      <w:r>
+        <w:rPr>
+          <w:rFonts w:ascii="Times New Roman" w:hAnsi="Times New Roman" w:cs="Times New Roman"/>
+          <w:sz w:val="24"/>
+          <w:szCs w:val="24"/>
+        </w:rPr>
+        <w:t>Visualization of the extracted high importance proof features help with my understanding greatly</w:t>
+      </w:r>
+      <w:r>
+        <w:rPr>
+          <w:rFonts w:ascii="Times New Roman" w:hAnsi="Times New Roman" w:cs="Times New Roman"/>
+          <w:sz w:val="24"/>
+          <w:szCs w:val="24"/>
+        </w:rPr>
+        <w:t>.</w:t>
+      </w:r>
+    </w:p>
+    <w:p>
+      <w:pPr>
+        <w:pStyle w:val="ListParagraph"/>
+        <w:numPr>
+          <w:ilvl w:val="0"/>
+          <w:numId w:val="2"/>
+        </w:numPr>
+        <w:spacing w:after="0"/>
+        <w:rPr>
+          <w:rFonts w:ascii="Times New Roman" w:hAnsi="Times New Roman" w:cs="Times New Roman"/>
+          <w:sz w:val="24"/>
+          <w:szCs w:val="24"/>
+        </w:rPr>
+      </w:pPr>
+      <w:r>
+        <w:rPr>
+          <w:rFonts w:ascii="Times New Roman" w:hAnsi="Times New Roman" w:cs="Times New Roman"/>
+          <w:sz w:val="24"/>
+          <w:szCs w:val="24"/>
+        </w:rPr>
+        <w:t xml:space="preserve">Proof on the theoretical guarantees of </w:t>
+      </w:r>
+      <w:proofErr w:type="spellStart"/>
+      <w:r>
+        <w:rPr>
+          <w:rFonts w:ascii="Times New Roman" w:hAnsi="Times New Roman" w:cs="Times New Roman"/>
+          <w:sz w:val="24"/>
+          <w:szCs w:val="24"/>
+        </w:rPr>
+        <w:t>ProFIt</w:t>
+      </w:r>
+      <w:proofErr w:type="spellEnd"/>
+      <w:r>
+        <w:rPr>
+          <w:rFonts w:ascii="Times New Roman" w:hAnsi="Times New Roman" w:cs="Times New Roman"/>
+          <w:sz w:val="24"/>
+          <w:szCs w:val="24"/>
+        </w:rPr>
+        <w:t xml:space="preserve"> is quite extensive.</w:t>
+      </w:r>
+    </w:p>
+    <w:p>
+      <w:pPr>
+        <w:pStyle w:val="ListParagraph"/>
+        <w:spacing w:after="0"/>
+        <w:rPr>
+          <w:rFonts w:ascii="Times New Roman" w:hAnsi="Times New Roman" w:cs="Times New Roman"/>
+          <w:b/>
+          <w:bCs/>
+          <w:sz w:val="24"/>
+          <w:szCs w:val="24"/>
+        </w:rPr>
+      </w:pPr>
+      <w:r>
+        <w:rPr>
+          <w:rFonts w:ascii="Times New Roman" w:hAnsi="Times New Roman" w:cs="Times New Roman"/>
+          <w:b/>
+          <w:bCs/>
+          <w:sz w:val="24"/>
+          <w:szCs w:val="24"/>
+        </w:rPr>
+        <w:t>Weaknesses:</w:t>
+      </w:r>
+    </w:p>
+    <w:p>
+      <w:pPr>
+        <w:pStyle w:val="ListParagraph"/>
+        <w:numPr>
+          <w:ilvl w:val="0"/>
+          <w:numId w:val="3"/>
+        </w:numPr>
+        <w:spacing w:after="0"/>
+        <w:rPr>
+          <w:rFonts w:ascii="Times New Roman" w:hAnsi="Times New Roman" w:cs="Times New Roman"/>
+          <w:sz w:val="24"/>
+          <w:szCs w:val="24"/>
+        </w:rPr>
+      </w:pPr>
+      <w:r>
+        <w:rPr>
+          <w:rFonts w:ascii="Times New Roman" w:hAnsi="Times New Roman" w:cs="Times New Roman"/>
+          <w:sz w:val="24"/>
+          <w:szCs w:val="24"/>
+        </w:rPr>
+        <w:t>The analysis is limited to the last affine layer of the network</w:t>
+      </w:r>
+      <w:r>
+        <w:rPr>
+          <w:rFonts w:ascii="Times New Roman" w:hAnsi="Times New Roman" w:cs="Times New Roman"/>
+          <w:sz w:val="24"/>
+          <w:szCs w:val="24"/>
+        </w:rPr>
+        <w:t>.</w:t>
+      </w:r>
+      <w:r>
+        <w:rPr>
+          <w:rFonts w:ascii="Times New Roman" w:hAnsi="Times New Roman" w:cs="Times New Roman"/>
+          <w:sz w:val="24"/>
+          <w:szCs w:val="24"/>
+        </w:rPr>
+        <w:t xml:space="preserve"> While it is definitely </w:t>
+      </w:r>
+      <w:proofErr w:type="gramStart"/>
+      <w:r>
+        <w:rPr>
+          <w:rFonts w:ascii="Times New Roman" w:hAnsi="Times New Roman" w:cs="Times New Roman"/>
+          <w:sz w:val="24"/>
+          <w:szCs w:val="24"/>
+        </w:rPr>
+        <w:t>suffices</w:t>
+      </w:r>
+      <w:proofErr w:type="gramEnd"/>
+      <w:r>
+        <w:rPr>
+          <w:rFonts w:ascii="Times New Roman" w:hAnsi="Times New Roman" w:cs="Times New Roman"/>
+          <w:sz w:val="24"/>
+          <w:szCs w:val="24"/>
+        </w:rPr>
+        <w:t xml:space="preserve"> for the goal of this paper, it would be interesting to see if the technique can be applied to internal layers of a, let’s say CNN model.</w:t>
+      </w:r>
+    </w:p>
+    <w:p>
+      <w:pPr>
+        <w:pStyle w:val="ListParagraph"/>
+        <w:numPr>
+          <w:ilvl w:val="0"/>
+          <w:numId w:val="3"/>
+        </w:numPr>
+        <w:spacing w:after="0"/>
+        <w:rPr>
+          <w:rFonts w:ascii="Times New Roman" w:hAnsi="Times New Roman" w:cs="Times New Roman"/>
+          <w:sz w:val="24"/>
+          <w:szCs w:val="24"/>
+        </w:rPr>
+      </w:pPr>
+      <w:r>
+        <w:rPr>
+          <w:rFonts w:ascii="Times New Roman" w:hAnsi="Times New Roman" w:cs="Times New Roman"/>
+          <w:sz w:val="24"/>
+          <w:szCs w:val="24"/>
+        </w:rPr>
+        <w:t xml:space="preserve">The evaluation is </w:t>
+      </w:r>
+      <w:r>
+        <w:rPr>
+          <w:rFonts w:ascii="Times New Roman" w:hAnsi="Times New Roman" w:cs="Times New Roman"/>
+          <w:sz w:val="24"/>
+          <w:szCs w:val="24"/>
+        </w:rPr>
+        <w:t>only performed</w:t>
+      </w:r>
+      <w:r>
+        <w:rPr>
+          <w:rFonts w:ascii="Times New Roman" w:hAnsi="Times New Roman" w:cs="Times New Roman"/>
+          <w:sz w:val="24"/>
+          <w:szCs w:val="24"/>
+        </w:rPr>
+        <w:t xml:space="preserve"> </w:t>
+      </w:r>
+      <w:r>
+        <w:rPr>
+          <w:rFonts w:ascii="Times New Roman" w:hAnsi="Times New Roman" w:cs="Times New Roman"/>
+          <w:sz w:val="24"/>
+          <w:szCs w:val="24"/>
+        </w:rPr>
+        <w:t>on</w:t>
+      </w:r>
+      <w:r>
+        <w:rPr>
+          <w:rFonts w:ascii="Times New Roman" w:hAnsi="Times New Roman" w:cs="Times New Roman"/>
+          <w:sz w:val="24"/>
+          <w:szCs w:val="24"/>
+        </w:rPr>
+        <w:t xml:space="preserve"> MNIST and CIFAR-10, which are relatively </w:t>
+      </w:r>
+      <w:r>
+        <w:rPr>
+          <w:rFonts w:ascii="Times New Roman" w:hAnsi="Times New Roman" w:cs="Times New Roman"/>
+          <w:sz w:val="24"/>
+          <w:szCs w:val="24"/>
+        </w:rPr>
+        <w:t>basic datasets. Would be good to see the top proof features on more complex image recognition tasks</w:t>
+      </w:r>
+      <w:r>
+        <w:rPr>
+          <w:rFonts w:ascii="Times New Roman" w:hAnsi="Times New Roman" w:cs="Times New Roman"/>
+          <w:sz w:val="24"/>
+          <w:szCs w:val="24"/>
+        </w:rPr>
+        <w:t>.</w:t>
+      </w:r>
+    </w:p>
+    <w:p>
+      <w:pPr>
+        <w:pStyle w:val="ListParagraph"/>
+        <w:numPr>
+          <w:ilvl w:val="0"/>
+          <w:numId w:val="3"/>
+        </w:numPr>
+        <w:spacing w:after="0"/>
+        <w:rPr>
+          <w:rFonts w:ascii="Times New Roman" w:hAnsi="Times New Roman" w:cs="Times New Roman"/>
+          <w:sz w:val="24"/>
+          <w:szCs w:val="24"/>
+        </w:rPr>
+      </w:pPr>
+      <w:r>
+        <w:rPr>
+          <w:rFonts w:ascii="Times New Roman" w:hAnsi="Times New Roman" w:cs="Times New Roman"/>
+          <w:sz w:val="24"/>
+          <w:szCs w:val="24"/>
+        </w:rPr>
+        <w:t>This is more about the structure of the paper. Why is so much of useful experiments all the way in the appendix?</w:t>
+      </w:r>
+    </w:p>
+    <w:p>
+      <w:pPr>
+        <w:pStyle w:val="ListParagraph"/>
+        <w:spacing w:after="0"/>
+        <w:rPr>
+          <w:rFonts w:ascii="Times New Roman" w:hAnsi="Times New Roman" w:cs="Times New Roman"/>
+          <w:b/>
+          <w:bCs/>
+          <w:sz w:val="24"/>
+          <w:szCs w:val="24"/>
+        </w:rPr>
+      </w:pPr>
+      <w:r>
+        <w:rPr>
+          <w:rFonts w:ascii="Times New Roman" w:hAnsi="Times New Roman" w:cs="Times New Roman"/>
+          <w:b/>
+          <w:bCs/>
+          <w:sz w:val="24"/>
+          <w:szCs w:val="24"/>
+        </w:rPr>
+        <w:t>Possible Extensions:</w:t>
+      </w:r>
+    </w:p>
+    <w:p>
+      <w:pPr>
+        <w:pStyle w:val="ListParagraph"/>
+        <w:numPr>
+          <w:ilvl w:val="0"/>
+          <w:numId w:val="4"/>
+        </w:numPr>
+        <w:spacing w:after="0"/>
+        <w:rPr>
+          <w:rFonts w:ascii="Times New Roman" w:hAnsi="Times New Roman" w:cs="Times New Roman"/>
+          <w:sz w:val="24"/>
+          <w:szCs w:val="24"/>
+        </w:rPr>
+      </w:pPr>
+      <w:r>
+        <w:rPr>
+          <w:rFonts w:ascii="Times New Roman" w:hAnsi="Times New Roman" w:cs="Times New Roman"/>
+          <w:sz w:val="24"/>
+          <w:szCs w:val="24"/>
+        </w:rPr>
+        <w:t xml:space="preserve">We can potentially apply the techniques here to intermediate layers of a network, which </w:t>
+      </w:r>
+      <w:r>
+        <w:rPr>
+          <w:rFonts w:ascii="Times New Roman" w:hAnsi="Times New Roman" w:cs="Times New Roman"/>
+          <w:sz w:val="24"/>
+          <w:szCs w:val="24"/>
+        </w:rPr>
+        <w:t>would provide a more comprehensive view of the network’s decision-making process and how robust features propagate through different layers.</w:t>
+      </w:r>
     </w:p>
     <w:sectPr>
       <w:pgSz w:w="12240" w:h="15840"/>
@@ -6768,6 +8360,345 @@
 <file path=word/numbering.xml><?xml version="1.0" encoding="utf-8"?>
 <w:numbering xmlns:wpc="http://schemas.microsoft.com/office/word/2010/wordprocessingCanvas" xmlns:cx="http://schemas.microsoft.com/office/drawing/2014/chartex" xmlns:cx1="http://schemas.microsoft.com/office/drawing/2015/9/8/chartex" xmlns:cx2="http://schemas.microsoft.com/office/drawing/2015/10/21/chartex" xmlns:cx3="http://schemas.microsoft.com/office/drawing/2016/5/9/chartex" xmlns:cx4="http://schemas.microsoft.com/office/drawing/2016/5/10/chartex" xmlns:cx5="http://schemas.microsoft.com/office/drawing/2016/5/11/chartex" xmlns:cx6="http://schemas.microsoft.com/office/drawing/2016/5/12/chartex" xmlns:cx7="http://schemas.microsoft.com/office/drawing/2016/5/13/chartex" xmlns:cx8="http://schemas.microsoft.com/office/drawing/2016/5/14/chartex" xmlns:mc="http://schemas.openxmlformats.org/markup-compatibility/2006" xmlns:aink="http://schemas.microsoft.com/office/drawing/2016/ink" xmlns:am3d="http://schemas.microsoft.com/office/drawing/2017/model3d" xmlns:o="urn:schemas-microsoft-com:office:office" xmlns:oel="http://schemas.microsoft.com/office/2019/extlst" xmlns:r="http://schemas.openxmlformats.org/officeDocument/2006/relationships" xmlns:m="http://schemas.openxmlformats.org/officeDocument/2006/math" xmlns:v="urn:schemas-microsoft-com:vml" xmlns:wp14="http://schemas.microsoft.com/office/word/2010/wordprocessingDrawing" xmlns:wp="http://schemas.openxmlformats.org/drawingml/2006/wordprocessingDrawing" xmlns:w10="urn:schemas-microsoft-com:office:word" xmlns:w="http://schemas.openxmlformats.org/wordprocessingml/2006/main" xmlns:w14="http://schemas.microsoft.com/office/word/2010/wordml" xmlns:w15="http://schemas.microsoft.com/office/word/2012/wordml" xmlns:w16cex="http://schemas.microsoft.com/office/word/2018/wordml/cex" xmlns:w16cid="http://schemas.microsoft.com/office/word/2016/wordml/cid" xmlns:w16="http://schemas.microsoft.com/office/word/2018/wordml" xmlns:w16du="http://schemas.microsoft.com/office/word/2023/wordml/word16du" xmlns:w16sdtdh="http://schemas.microsoft.com/office/word/2020/wordml/sdtdatahash" xmlns:w16se="http://schemas.microsoft.com/office/word/2015/wordml/symex" xmlns:wpg="http://schemas.microsoft.com/office/word/2010/wordprocessingGroup" xmlns:wpi="http://schemas.microsoft.com/office/word/2010/wordprocessingInk" xmlns:wne="http://schemas.microsoft.com/office/word/2006/wordml" xmlns:wps="http://schemas.microsoft.com/office/word/2010/wordprocessingShape" mc:Ignorable="w14 w15 w16se w16cid w16 w16cex w16sdtdh w16du wp14">
   <w:abstractNum w:abstractNumId="0" w15:restartNumberingAfterBreak="0">
+    <w:nsid w:val="115470A0"/>
+    <w:multiLevelType w:val="multilevel"/>
+    <w:tmpl w:val="ED00B7FE"/>
+    <w:lvl w:ilvl="0">
+      <w:start w:val="1"/>
+      <w:numFmt w:val="decimal"/>
+      <w:lvlText w:val="%1."/>
+      <w:lvlJc w:val="left"/>
+      <w:pPr>
+        <w:tabs>
+          <w:tab w:val="num" w:pos="1440"/>
+        </w:tabs>
+        <w:ind w:left="1440" w:hanging="360"/>
+      </w:pPr>
+    </w:lvl>
+    <w:lvl w:ilvl="1" w:tentative="1">
+      <w:start w:val="1"/>
+      <w:numFmt w:val="decimal"/>
+      <w:lvlText w:val="%2."/>
+      <w:lvlJc w:val="left"/>
+      <w:pPr>
+        <w:tabs>
+          <w:tab w:val="num" w:pos="2160"/>
+        </w:tabs>
+        <w:ind w:left="2160" w:hanging="360"/>
+      </w:pPr>
+    </w:lvl>
+    <w:lvl w:ilvl="2" w:tentative="1">
+      <w:start w:val="1"/>
+      <w:numFmt w:val="decimal"/>
+      <w:lvlText w:val="%3."/>
+      <w:lvlJc w:val="left"/>
+      <w:pPr>
+        <w:tabs>
+          <w:tab w:val="num" w:pos="2880"/>
+        </w:tabs>
+        <w:ind w:left="2880" w:hanging="360"/>
+      </w:pPr>
+    </w:lvl>
+    <w:lvl w:ilvl="3" w:tentative="1">
+      <w:start w:val="1"/>
+      <w:numFmt w:val="decimal"/>
+      <w:lvlText w:val="%4."/>
+      <w:lvlJc w:val="left"/>
+      <w:pPr>
+        <w:tabs>
+          <w:tab w:val="num" w:pos="3600"/>
+        </w:tabs>
+        <w:ind w:left="3600" w:hanging="360"/>
+      </w:pPr>
+    </w:lvl>
+    <w:lvl w:ilvl="4" w:tentative="1">
+      <w:start w:val="1"/>
+      <w:numFmt w:val="decimal"/>
+      <w:lvlText w:val="%5."/>
+      <w:lvlJc w:val="left"/>
+      <w:pPr>
+        <w:tabs>
+          <w:tab w:val="num" w:pos="4320"/>
+        </w:tabs>
+        <w:ind w:left="4320" w:hanging="360"/>
+      </w:pPr>
+    </w:lvl>
+    <w:lvl w:ilvl="5" w:tentative="1">
+      <w:start w:val="1"/>
+      <w:numFmt w:val="decimal"/>
+      <w:lvlText w:val="%6."/>
+      <w:lvlJc w:val="left"/>
+      <w:pPr>
+        <w:tabs>
+          <w:tab w:val="num" w:pos="5040"/>
+        </w:tabs>
+        <w:ind w:left="5040" w:hanging="360"/>
+      </w:pPr>
+    </w:lvl>
+    <w:lvl w:ilvl="6" w:tentative="1">
+      <w:start w:val="1"/>
+      <w:numFmt w:val="decimal"/>
+      <w:lvlText w:val="%7."/>
+      <w:lvlJc w:val="left"/>
+      <w:pPr>
+        <w:tabs>
+          <w:tab w:val="num" w:pos="5760"/>
+        </w:tabs>
+        <w:ind w:left="5760" w:hanging="360"/>
+      </w:pPr>
+    </w:lvl>
+    <w:lvl w:ilvl="7" w:tentative="1">
+      <w:start w:val="1"/>
+      <w:numFmt w:val="decimal"/>
+      <w:lvlText w:val="%8."/>
+      <w:lvlJc w:val="left"/>
+      <w:pPr>
+        <w:tabs>
+          <w:tab w:val="num" w:pos="6480"/>
+        </w:tabs>
+        <w:ind w:left="6480" w:hanging="360"/>
+      </w:pPr>
+    </w:lvl>
+    <w:lvl w:ilvl="8" w:tentative="1">
+      <w:start w:val="1"/>
+      <w:numFmt w:val="decimal"/>
+      <w:lvlText w:val="%9."/>
+      <w:lvlJc w:val="left"/>
+      <w:pPr>
+        <w:tabs>
+          <w:tab w:val="num" w:pos="7200"/>
+        </w:tabs>
+        <w:ind w:left="7200" w:hanging="360"/>
+      </w:pPr>
+    </w:lvl>
+  </w:abstractNum>
+  <w:abstractNum w:abstractNumId="1" w15:restartNumberingAfterBreak="0">
+    <w:nsid w:val="300562F7"/>
+    <w:multiLevelType w:val="multilevel"/>
+    <w:tmpl w:val="F024591E"/>
+    <w:lvl w:ilvl="0">
+      <w:start w:val="1"/>
+      <w:numFmt w:val="decimal"/>
+      <w:lvlText w:val="%1."/>
+      <w:lvlJc w:val="left"/>
+      <w:pPr>
+        <w:tabs>
+          <w:tab w:val="num" w:pos="1440"/>
+        </w:tabs>
+        <w:ind w:left="1440" w:hanging="360"/>
+      </w:pPr>
+    </w:lvl>
+    <w:lvl w:ilvl="1" w:tentative="1">
+      <w:start w:val="1"/>
+      <w:numFmt w:val="decimal"/>
+      <w:lvlText w:val="%2."/>
+      <w:lvlJc w:val="left"/>
+      <w:pPr>
+        <w:tabs>
+          <w:tab w:val="num" w:pos="2160"/>
+        </w:tabs>
+        <w:ind w:left="2160" w:hanging="360"/>
+      </w:pPr>
+    </w:lvl>
+    <w:lvl w:ilvl="2" w:tentative="1">
+      <w:start w:val="1"/>
+      <w:numFmt w:val="decimal"/>
+      <w:lvlText w:val="%3."/>
+      <w:lvlJc w:val="left"/>
+      <w:pPr>
+        <w:tabs>
+          <w:tab w:val="num" w:pos="2880"/>
+        </w:tabs>
+        <w:ind w:left="2880" w:hanging="360"/>
+      </w:pPr>
+    </w:lvl>
+    <w:lvl w:ilvl="3" w:tentative="1">
+      <w:start w:val="1"/>
+      <w:numFmt w:val="decimal"/>
+      <w:lvlText w:val="%4."/>
+      <w:lvlJc w:val="left"/>
+      <w:pPr>
+        <w:tabs>
+          <w:tab w:val="num" w:pos="3600"/>
+        </w:tabs>
+        <w:ind w:left="3600" w:hanging="360"/>
+      </w:pPr>
+    </w:lvl>
+    <w:lvl w:ilvl="4" w:tentative="1">
+      <w:start w:val="1"/>
+      <w:numFmt w:val="decimal"/>
+      <w:lvlText w:val="%5."/>
+      <w:lvlJc w:val="left"/>
+      <w:pPr>
+        <w:tabs>
+          <w:tab w:val="num" w:pos="4320"/>
+        </w:tabs>
+        <w:ind w:left="4320" w:hanging="360"/>
+      </w:pPr>
+    </w:lvl>
+    <w:lvl w:ilvl="5" w:tentative="1">
+      <w:start w:val="1"/>
+      <w:numFmt w:val="decimal"/>
+      <w:lvlText w:val="%6."/>
+      <w:lvlJc w:val="left"/>
+      <w:pPr>
+        <w:tabs>
+          <w:tab w:val="num" w:pos="5040"/>
+        </w:tabs>
+        <w:ind w:left="5040" w:hanging="360"/>
+      </w:pPr>
+    </w:lvl>
+    <w:lvl w:ilvl="6" w:tentative="1">
+      <w:start w:val="1"/>
+      <w:numFmt w:val="decimal"/>
+      <w:lvlText w:val="%7."/>
+      <w:lvlJc w:val="left"/>
+      <w:pPr>
+        <w:tabs>
+          <w:tab w:val="num" w:pos="5760"/>
+        </w:tabs>
+        <w:ind w:left="5760" w:hanging="360"/>
+      </w:pPr>
+    </w:lvl>
+    <w:lvl w:ilvl="7" w:tentative="1">
+      <w:start w:val="1"/>
+      <w:numFmt w:val="decimal"/>
+      <w:lvlText w:val="%8."/>
+      <w:lvlJc w:val="left"/>
+      <w:pPr>
+        <w:tabs>
+          <w:tab w:val="num" w:pos="6480"/>
+        </w:tabs>
+        <w:ind w:left="6480" w:hanging="360"/>
+      </w:pPr>
+    </w:lvl>
+    <w:lvl w:ilvl="8" w:tentative="1">
+      <w:start w:val="1"/>
+      <w:numFmt w:val="decimal"/>
+      <w:lvlText w:val="%9."/>
+      <w:lvlJc w:val="left"/>
+      <w:pPr>
+        <w:tabs>
+          <w:tab w:val="num" w:pos="7200"/>
+        </w:tabs>
+        <w:ind w:left="7200" w:hanging="360"/>
+      </w:pPr>
+    </w:lvl>
+  </w:abstractNum>
+  <w:abstractNum w:abstractNumId="2" w15:restartNumberingAfterBreak="0">
+    <w:nsid w:val="356F2BCE"/>
+    <w:multiLevelType w:val="multilevel"/>
+    <w:tmpl w:val="86945558"/>
+    <w:lvl w:ilvl="0">
+      <w:start w:val="1"/>
+      <w:numFmt w:val="decimal"/>
+      <w:lvlText w:val="%1."/>
+      <w:lvlJc w:val="left"/>
+      <w:pPr>
+        <w:tabs>
+          <w:tab w:val="num" w:pos="1440"/>
+        </w:tabs>
+        <w:ind w:left="1440" w:hanging="360"/>
+      </w:pPr>
+    </w:lvl>
+    <w:lvl w:ilvl="1" w:tentative="1">
+      <w:start w:val="1"/>
+      <w:numFmt w:val="decimal"/>
+      <w:lvlText w:val="%2."/>
+      <w:lvlJc w:val="left"/>
+      <w:pPr>
+        <w:tabs>
+          <w:tab w:val="num" w:pos="2160"/>
+        </w:tabs>
+        <w:ind w:left="2160" w:hanging="360"/>
+      </w:pPr>
+    </w:lvl>
+    <w:lvl w:ilvl="2" w:tentative="1">
+      <w:start w:val="1"/>
+      <w:numFmt w:val="decimal"/>
+      <w:lvlText w:val="%3."/>
+      <w:lvlJc w:val="left"/>
+      <w:pPr>
+        <w:tabs>
+          <w:tab w:val="num" w:pos="2880"/>
+        </w:tabs>
+        <w:ind w:left="2880" w:hanging="360"/>
+      </w:pPr>
+    </w:lvl>
+    <w:lvl w:ilvl="3" w:tentative="1">
+      <w:start w:val="1"/>
+      <w:numFmt w:val="decimal"/>
+      <w:lvlText w:val="%4."/>
+      <w:lvlJc w:val="left"/>
+      <w:pPr>
+        <w:tabs>
+          <w:tab w:val="num" w:pos="3600"/>
+        </w:tabs>
+        <w:ind w:left="3600" w:hanging="360"/>
+      </w:pPr>
+    </w:lvl>
+    <w:lvl w:ilvl="4" w:tentative="1">
+      <w:start w:val="1"/>
+      <w:numFmt w:val="decimal"/>
+      <w:lvlText w:val="%5."/>
+      <w:lvlJc w:val="left"/>
+      <w:pPr>
+        <w:tabs>
+          <w:tab w:val="num" w:pos="4320"/>
+        </w:tabs>
+        <w:ind w:left="4320" w:hanging="360"/>
+      </w:pPr>
+    </w:lvl>
+    <w:lvl w:ilvl="5" w:tentative="1">
+      <w:start w:val="1"/>
+      <w:numFmt w:val="decimal"/>
+      <w:lvlText w:val="%6."/>
+      <w:lvlJc w:val="left"/>
+      <w:pPr>
+        <w:tabs>
+          <w:tab w:val="num" w:pos="5040"/>
+        </w:tabs>
+        <w:ind w:left="5040" w:hanging="360"/>
+      </w:pPr>
+    </w:lvl>
+    <w:lvl w:ilvl="6" w:tentative="1">
+      <w:start w:val="1"/>
+      <w:numFmt w:val="decimal"/>
+      <w:lvlText w:val="%7."/>
+      <w:lvlJc w:val="left"/>
+      <w:pPr>
+        <w:tabs>
+          <w:tab w:val="num" w:pos="5760"/>
+        </w:tabs>
+        <w:ind w:left="5760" w:hanging="360"/>
+      </w:pPr>
+    </w:lvl>
+    <w:lvl w:ilvl="7" w:tentative="1">
+      <w:start w:val="1"/>
+      <w:numFmt w:val="decimal"/>
+      <w:lvlText w:val="%8."/>
+      <w:lvlJc w:val="left"/>
+      <w:pPr>
+        <w:tabs>
+          <w:tab w:val="num" w:pos="6480"/>
+        </w:tabs>
+        <w:ind w:left="6480" w:hanging="360"/>
+      </w:pPr>
+    </w:lvl>
+    <w:lvl w:ilvl="8" w:tentative="1">
+      <w:start w:val="1"/>
+      <w:numFmt w:val="decimal"/>
+      <w:lvlText w:val="%9."/>
+      <w:lvlJc w:val="left"/>
+      <w:pPr>
+        <w:tabs>
+          <w:tab w:val="num" w:pos="7200"/>
+        </w:tabs>
+        <w:ind w:left="7200" w:hanging="360"/>
+      </w:pPr>
+    </w:lvl>
+  </w:abstractNum>
+  <w:abstractNum w:abstractNumId="3" w15:restartNumberingAfterBreak="0">
     <w:nsid w:val="661212CD"/>
     <w:multiLevelType w:val="hybridMultilevel"/>
     <w:tmpl w:val="BCB4EA1E"/>
@@ -6857,6 +8788,15 @@
     </w:lvl>
   </w:abstractNum>
   <w:num w:numId="1" w16cid:durableId="782503421">
+    <w:abstractNumId w:val="3"/>
+  </w:num>
+  <w:num w:numId="2" w16cid:durableId="944187989">
+    <w:abstractNumId w:val="2"/>
+  </w:num>
+  <w:num w:numId="3" w16cid:durableId="868183210">
+    <w:abstractNumId w:val="1"/>
+  </w:num>
+  <w:num w:numId="4" w16cid:durableId="108820717">
     <w:abstractNumId w:val="0"/>
   </w:num>
 </w:numbering>
@@ -7266,7 +9206,6 @@
   <w:style w:type="character" w:default="1" w:styleId="DefaultParagraphFont">
     <w:name w:val="Default Paragraph Font"/>
     <w:uiPriority w:val="1"/>
-    <w:semiHidden/>
     <w:unhideWhenUsed/>
   </w:style>
   <w:style w:type="table" w:default="1" w:styleId="TableNormal">

</xml_diff>

<commit_message>
some modification to homework report.
</commit_message>
<xml_diff>
--- a/HW2/HW2.docx
+++ b/HW2/HW2.docx
@@ -1602,25 +1602,7 @@
           <w:sz w:val="24"/>
           <w:szCs w:val="24"/>
         </w:rPr>
-        <w:t xml:space="preserve">The two </w:t>
-      </w:r>
-      <w:proofErr w:type="gramStart"/>
-      <w:r>
-        <w:rPr>
-          <w:rFonts w:ascii="Times New Roman" w:hAnsi="Times New Roman" w:cs="Times New Roman"/>
-          <w:sz w:val="24"/>
-          <w:szCs w:val="24"/>
-        </w:rPr>
-        <w:t>formulation</w:t>
-      </w:r>
-      <w:proofErr w:type="gramEnd"/>
-      <w:r>
-        <w:rPr>
-          <w:rFonts w:ascii="Times New Roman" w:hAnsi="Times New Roman" w:cs="Times New Roman"/>
-          <w:sz w:val="24"/>
-          <w:szCs w:val="24"/>
-        </w:rPr>
-        <w:t xml:space="preserve"> are effectively the same.</w:t>
+        <w:t>The two formulation are effectively the same.</w:t>
       </w:r>
     </w:p>
     <w:p>
@@ -4540,23 +4522,13 @@
           <w:szCs w:val="24"/>
         </w:rPr>
       </w:pPr>
-      <w:proofErr w:type="gramStart"/>
-      <w:r>
-        <w:rPr>
-          <w:rFonts w:ascii="Times New Roman" w:hAnsi="Times New Roman" w:cs="Times New Roman"/>
-          <w:sz w:val="24"/>
-          <w:szCs w:val="24"/>
-        </w:rPr>
-        <w:t>First</w:t>
-      </w:r>
-      <w:proofErr w:type="gramEnd"/>
-      <w:r>
-        <w:rPr>
-          <w:rFonts w:ascii="Times New Roman" w:hAnsi="Times New Roman" w:cs="Times New Roman"/>
-          <w:sz w:val="24"/>
-          <w:szCs w:val="24"/>
-        </w:rPr>
-        <w:t xml:space="preserve"> we explore </w:t>
+      <w:r>
+        <w:rPr>
+          <w:rFonts w:ascii="Times New Roman" w:hAnsi="Times New Roman" w:cs="Times New Roman"/>
+          <w:sz w:val="24"/>
+          <w:szCs w:val="24"/>
+        </w:rPr>
+        <w:t xml:space="preserve">First we explore </w:t>
       </w:r>
       <m:oMath>
         <m:sSub>
@@ -5334,7 +5306,6 @@
         </w:rPr>
         <w:t>The box bound of this calculation is then [0,</w:t>
       </w:r>
-      <w:proofErr w:type="gramStart"/>
       <w:r>
         <w:rPr>
           <w:rFonts w:ascii="Times New Roman" w:hAnsi="Times New Roman" w:cs="Times New Roman"/>
@@ -5359,7 +5330,6 @@
         </w:rPr>
         <w:t>+</w:t>
       </w:r>
-      <w:proofErr w:type="gramEnd"/>
       <w:r>
         <w:rPr>
           <w:rFonts w:ascii="Times New Roman" w:hAnsi="Times New Roman" w:cs="Times New Roman"/>
@@ -6393,7 +6363,6 @@
         </w:rPr>
         <w:t>The box bound of this calculation is then [0,</w:t>
       </w:r>
-      <w:proofErr w:type="gramStart"/>
       <w:r>
         <w:rPr>
           <w:rFonts w:ascii="Times New Roman" w:hAnsi="Times New Roman" w:cs="Times New Roman"/>
@@ -6418,7 +6387,6 @@
         </w:rPr>
         <w:t>+</w:t>
       </w:r>
-      <w:proofErr w:type="gramEnd"/>
       <w:r>
         <w:rPr>
           <w:rFonts w:ascii="Times New Roman" w:hAnsi="Times New Roman" w:cs="Times New Roman"/>
@@ -6719,25 +6687,7 @@
           <w:sz w:val="24"/>
           <w:szCs w:val="24"/>
         </w:rPr>
-        <w:t xml:space="preserve"> inputs, with 50 neurons, followed by ReLU activation. The second layer also has 50 neurons, and followed by ReLU activation. The same goes for the third internal layer. </w:t>
-      </w:r>
-      <w:proofErr w:type="gramStart"/>
-      <w:r>
-        <w:rPr>
-          <w:rFonts w:ascii="Times New Roman" w:hAnsi="Times New Roman" w:cs="Times New Roman"/>
-          <w:sz w:val="24"/>
-          <w:szCs w:val="24"/>
-        </w:rPr>
-        <w:t>Finally</w:t>
-      </w:r>
-      <w:proofErr w:type="gramEnd"/>
-      <w:r>
-        <w:rPr>
-          <w:rFonts w:ascii="Times New Roman" w:hAnsi="Times New Roman" w:cs="Times New Roman"/>
-          <w:sz w:val="24"/>
-          <w:szCs w:val="24"/>
-        </w:rPr>
-        <w:t xml:space="preserve"> there is an output layer, connecting to 10 outputs.</w:t>
+        <w:t xml:space="preserve"> inputs, with 50 neurons, followed by ReLU activation. The second layer also has 50 neurons, and followed by ReLU activation. The same goes for the third internal layer. Finally there is an output layer, connecting to 10 outputs.</w:t>
       </w:r>
     </w:p>
     <w:p>
@@ -7480,25 +7430,7 @@
           <w:sz w:val="24"/>
           <w:szCs w:val="24"/>
         </w:rPr>
-        <w:t xml:space="preserve"> and design the </w:t>
-      </w:r>
-      <w:proofErr w:type="spellStart"/>
-      <w:r>
-        <w:rPr>
-          <w:rFonts w:ascii="Times New Roman" w:hAnsi="Times New Roman" w:cs="Times New Roman"/>
-          <w:sz w:val="24"/>
-          <w:szCs w:val="24"/>
-        </w:rPr>
-        <w:t>ProFIt</w:t>
-      </w:r>
-      <w:proofErr w:type="spellEnd"/>
-      <w:r>
-        <w:rPr>
-          <w:rFonts w:ascii="Times New Roman" w:hAnsi="Times New Roman" w:cs="Times New Roman"/>
-          <w:sz w:val="24"/>
-          <w:szCs w:val="24"/>
-        </w:rPr>
-        <w:t xml:space="preserve"> algorithm. </w:t>
+        <w:t xml:space="preserve"> and design the ProFIt algorithm. </w:t>
       </w:r>
     </w:p>
     <w:p>
@@ -7558,25 +7490,7 @@
           <w:sz w:val="24"/>
           <w:szCs w:val="24"/>
         </w:rPr>
-        <w:t xml:space="preserve">s infeasible, the authors design the </w:t>
-      </w:r>
-      <w:proofErr w:type="spellStart"/>
-      <w:r>
-        <w:rPr>
-          <w:rFonts w:ascii="Times New Roman" w:hAnsi="Times New Roman" w:cs="Times New Roman"/>
-          <w:sz w:val="24"/>
-          <w:szCs w:val="24"/>
-        </w:rPr>
-        <w:t>ProFIt</w:t>
-      </w:r>
-      <w:proofErr w:type="spellEnd"/>
-      <w:r>
-        <w:rPr>
-          <w:rFonts w:ascii="Times New Roman" w:hAnsi="Times New Roman" w:cs="Times New Roman"/>
-          <w:sz w:val="24"/>
-          <w:szCs w:val="24"/>
-        </w:rPr>
-        <w:t xml:space="preserve"> algorithm to approximate a good set.</w:t>
+        <w:t>s infeasible, the authors design the ProFIt algorithm to approximate a good set.</w:t>
       </w:r>
       <w:r>
         <w:rPr>
@@ -7603,25 +7517,7 @@
           <w:sz w:val="24"/>
           <w:szCs w:val="24"/>
         </w:rPr>
-        <w:t xml:space="preserve">The algorithm is tested against two natural heuristics. Results show that in terms of size, proof feature set extracted by </w:t>
-      </w:r>
-      <w:proofErr w:type="spellStart"/>
-      <w:r>
-        <w:rPr>
-          <w:rFonts w:ascii="Times New Roman" w:hAnsi="Times New Roman" w:cs="Times New Roman"/>
-          <w:sz w:val="24"/>
-          <w:szCs w:val="24"/>
-        </w:rPr>
-        <w:t>ProFIt</w:t>
-      </w:r>
-      <w:proofErr w:type="spellEnd"/>
-      <w:r>
-        <w:rPr>
-          <w:rFonts w:ascii="Times New Roman" w:hAnsi="Times New Roman" w:cs="Times New Roman"/>
-          <w:sz w:val="24"/>
-          <w:szCs w:val="24"/>
-        </w:rPr>
-        <w:t xml:space="preserve"> is significantly smaller than baseline,</w:t>
+        <w:t>The algorithm is tested against two natural heuristics. Results show that in terms of size, proof feature set extracted by ProFIt is significantly smaller than baseline,</w:t>
       </w:r>
       <w:r>
         <w:rPr>
@@ -7672,25 +7568,7 @@
           <w:sz w:val="24"/>
           <w:szCs w:val="24"/>
         </w:rPr>
-        <w:t xml:space="preserve">In a qualitative study, the proof feature extracted by </w:t>
-      </w:r>
-      <w:proofErr w:type="spellStart"/>
-      <w:r>
-        <w:rPr>
-          <w:rFonts w:ascii="Times New Roman" w:hAnsi="Times New Roman" w:cs="Times New Roman"/>
-          <w:sz w:val="24"/>
-          <w:szCs w:val="24"/>
-        </w:rPr>
-        <w:t>ProFIt</w:t>
-      </w:r>
-      <w:proofErr w:type="spellEnd"/>
-      <w:r>
-        <w:rPr>
-          <w:rFonts w:ascii="Times New Roman" w:hAnsi="Times New Roman" w:cs="Times New Roman"/>
-          <w:sz w:val="24"/>
-          <w:szCs w:val="24"/>
-        </w:rPr>
-        <w:t xml:space="preserve"> shows that models trained in different ways latch on to very different features, some of which are not human-interpretable.</w:t>
+        <w:t>In a qualitative study, the proof feature extracted by ProFIt shows that models trained in different ways latch on to very different features, some of which are not human-interpretable.</w:t>
       </w:r>
       <w:r>
         <w:rPr>
@@ -7733,25 +7611,7 @@
           <w:sz w:val="24"/>
           <w:szCs w:val="24"/>
         </w:rPr>
-        <w:t xml:space="preserve">difference in verifier used does not impact </w:t>
-      </w:r>
-      <w:proofErr w:type="spellStart"/>
-      <w:r>
-        <w:rPr>
-          <w:rFonts w:ascii="Times New Roman" w:hAnsi="Times New Roman" w:cs="Times New Roman"/>
-          <w:sz w:val="24"/>
-          <w:szCs w:val="24"/>
-        </w:rPr>
-        <w:t>ProFIt</w:t>
-      </w:r>
-      <w:proofErr w:type="spellEnd"/>
-      <w:r>
-        <w:rPr>
-          <w:rFonts w:ascii="Times New Roman" w:hAnsi="Times New Roman" w:cs="Times New Roman"/>
-          <w:sz w:val="24"/>
-          <w:szCs w:val="24"/>
-        </w:rPr>
-        <w:t xml:space="preserve"> performance significantly</w:t>
+        <w:t>difference in verifier used does not impact ProFIt performance significantly</w:t>
       </w:r>
       <w:r>
         <w:rPr>
@@ -7891,7 +7751,6 @@
           <w:szCs w:val="24"/>
         </w:rPr>
       </w:pPr>
-      <w:proofErr w:type="spellStart"/>
       <w:r>
         <w:rPr>
           <w:rFonts w:ascii="Times New Roman" w:hAnsi="Times New Roman" w:cs="Times New Roman"/>
@@ -7900,7 +7759,6 @@
         </w:rPr>
         <w:t>ProFIt</w:t>
       </w:r>
-      <w:proofErr w:type="spellEnd"/>
       <w:r>
         <w:rPr>
           <w:rFonts w:ascii="Times New Roman" w:hAnsi="Times New Roman" w:cs="Times New Roman"/>
@@ -8020,23 +7878,13 @@
         </w:rPr>
         <w:t xml:space="preserve">The way the algorithm picks out the (approximate) most important proof features </w:t>
       </w:r>
-      <w:proofErr w:type="gramStart"/>
-      <w:r>
-        <w:rPr>
-          <w:rFonts w:ascii="Times New Roman" w:hAnsi="Times New Roman" w:cs="Times New Roman"/>
-          <w:sz w:val="24"/>
-          <w:szCs w:val="24"/>
-        </w:rPr>
-        <w:t>feels</w:t>
-      </w:r>
-      <w:proofErr w:type="gramEnd"/>
-      <w:r>
-        <w:rPr>
-          <w:rFonts w:ascii="Times New Roman" w:hAnsi="Times New Roman" w:cs="Times New Roman"/>
-          <w:sz w:val="24"/>
-          <w:szCs w:val="24"/>
-        </w:rPr>
-        <w:t xml:space="preserve"> quite neat</w:t>
+      <w:r>
+        <w:rPr>
+          <w:rFonts w:ascii="Times New Roman" w:hAnsi="Times New Roman" w:cs="Times New Roman"/>
+          <w:sz w:val="24"/>
+          <w:szCs w:val="24"/>
+        </w:rPr>
+        <w:t>feels quite neat</w:t>
       </w:r>
       <w:r>
         <w:rPr>
@@ -8098,25 +7946,7 @@
           <w:sz w:val="24"/>
           <w:szCs w:val="24"/>
         </w:rPr>
-        <w:t xml:space="preserve">Proof on the theoretical guarantees of </w:t>
-      </w:r>
-      <w:proofErr w:type="spellStart"/>
-      <w:r>
-        <w:rPr>
-          <w:rFonts w:ascii="Times New Roman" w:hAnsi="Times New Roman" w:cs="Times New Roman"/>
-          <w:sz w:val="24"/>
-          <w:szCs w:val="24"/>
-        </w:rPr>
-        <w:t>ProFIt</w:t>
-      </w:r>
-      <w:proofErr w:type="spellEnd"/>
-      <w:r>
-        <w:rPr>
-          <w:rFonts w:ascii="Times New Roman" w:hAnsi="Times New Roman" w:cs="Times New Roman"/>
-          <w:sz w:val="24"/>
-          <w:szCs w:val="24"/>
-        </w:rPr>
-        <w:t xml:space="preserve"> is quite extensive.</w:t>
+        <w:t>Proof on the theoretical guarantees of ProFIt is quite extensive.</w:t>
       </w:r>
     </w:p>
     <w:p>
@@ -8178,25 +8008,7 @@
           <w:sz w:val="24"/>
           <w:szCs w:val="24"/>
         </w:rPr>
-        <w:t xml:space="preserve"> While it is definitely </w:t>
-      </w:r>
-      <w:proofErr w:type="gramStart"/>
-      <w:r>
-        <w:rPr>
-          <w:rFonts w:ascii="Times New Roman" w:hAnsi="Times New Roman" w:cs="Times New Roman"/>
-          <w:sz w:val="24"/>
-          <w:szCs w:val="24"/>
-        </w:rPr>
-        <w:t>suffices</w:t>
-      </w:r>
-      <w:proofErr w:type="gramEnd"/>
-      <w:r>
-        <w:rPr>
-          <w:rFonts w:ascii="Times New Roman" w:hAnsi="Times New Roman" w:cs="Times New Roman"/>
-          <w:sz w:val="24"/>
-          <w:szCs w:val="24"/>
-        </w:rPr>
-        <w:t xml:space="preserve"> for the goal of this paper, it would be interesting to see if the technique can be applied to internal layers of a, let’s say CNN model.</w:t>
+        <w:t xml:space="preserve"> While it definitely suffices for the goal of this paper, it would be interesting to see if the technique can be applied to internal layers of a, let’s say CNN model.</w:t>
       </w:r>
     </w:p>
     <w:p>

</xml_diff>